<commit_message>
adding motion detection to lpr
</commit_message>
<xml_diff>
--- a/documents/interim report/interim_report.docx
+++ b/documents/interim report/interim_report.docx
@@ -188,8 +188,7 @@
         <w:jc w:val="left"/>
         <w:rPr>
           <w:rFonts w:cs="Arial"/>
-          <w:sz w:val="34"/>
-          <w:szCs w:val="28"/>
+          <w:sz w:val="20"/>
           <w:lang w:eastAsia="en-GB"/>
         </w:rPr>
       </w:pPr>
@@ -202,33 +201,6 @@
         <w:jc w:val="left"/>
         <w:rPr>
           <w:rFonts w:cs="Arial"/>
-          <w:sz w:val="20"/>
-          <w:lang w:eastAsia="en-GB"/>
-        </w:rPr>
-      </w:pPr>
-    </w:p>
-    <w:p>
-      <w:pPr>
-        <w:autoSpaceDE w:val="0"/>
-        <w:autoSpaceDN w:val="0"/>
-        <w:adjustRightInd w:val="0"/>
-        <w:jc w:val="left"/>
-        <w:rPr>
-          <w:rFonts w:cs="Arial"/>
-          <w:sz w:val="20"/>
-          <w:lang w:eastAsia="en-GB"/>
-        </w:rPr>
-      </w:pPr>
-    </w:p>
-    <w:p>
-      <w:pPr>
-        <w:autoSpaceDE w:val="0"/>
-        <w:autoSpaceDN w:val="0"/>
-        <w:adjustRightInd w:val="0"/>
-        <w:jc w:val="left"/>
-        <w:rPr>
-          <w:rFonts w:cs="Arial"/>
-          <w:sz w:val="24"/>
           <w:szCs w:val="24"/>
           <w:lang w:eastAsia="en-GB"/>
         </w:rPr>
@@ -242,7 +214,6 @@
         <w:jc w:val="center"/>
         <w:rPr>
           <w:rFonts w:cs="Arial"/>
-          <w:sz w:val="24"/>
           <w:szCs w:val="24"/>
           <w:lang w:eastAsia="en-GB"/>
         </w:rPr>
@@ -251,7 +222,6 @@
         <w:rPr>
           <w:rFonts w:cs="Arial"/>
           <w:noProof/>
-          <w:sz w:val="24"/>
           <w:szCs w:val="24"/>
           <w:lang w:eastAsia="en-GB"/>
         </w:rPr>
@@ -313,7 +283,6 @@
         <w:jc w:val="left"/>
         <w:rPr>
           <w:rFonts w:cs="Arial"/>
-          <w:sz w:val="24"/>
           <w:szCs w:val="24"/>
           <w:lang w:eastAsia="en-GB"/>
         </w:rPr>
@@ -327,7 +296,6 @@
         <w:jc w:val="left"/>
         <w:rPr>
           <w:rFonts w:cs="Arial"/>
-          <w:sz w:val="24"/>
           <w:szCs w:val="24"/>
           <w:lang w:eastAsia="en-GB"/>
         </w:rPr>
@@ -341,7 +309,19 @@
         <w:jc w:val="left"/>
         <w:rPr>
           <w:rFonts w:cs="Arial"/>
-          <w:sz w:val="24"/>
+          <w:szCs w:val="24"/>
+          <w:lang w:eastAsia="en-GB"/>
+        </w:rPr>
+      </w:pPr>
+    </w:p>
+    <w:p>
+      <w:pPr>
+        <w:autoSpaceDE w:val="0"/>
+        <w:autoSpaceDN w:val="0"/>
+        <w:adjustRightInd w:val="0"/>
+        <w:jc w:val="left"/>
+        <w:rPr>
+          <w:rFonts w:cs="Arial"/>
           <w:szCs w:val="24"/>
           <w:lang w:eastAsia="en-GB"/>
         </w:rPr>
@@ -357,7 +337,6 @@
         <w:rPr>
           <w:rFonts w:cs="Arial"/>
           <w:b/>
-          <w:sz w:val="24"/>
           <w:szCs w:val="24"/>
           <w:lang w:eastAsia="en-GB"/>
         </w:rPr>
@@ -365,7 +344,6 @@
       <w:r>
         <w:rPr>
           <w:rFonts w:cs="Arial"/>
-          <w:sz w:val="24"/>
           <w:szCs w:val="24"/>
           <w:lang w:eastAsia="en-GB"/>
         </w:rPr>
@@ -375,7 +353,6 @@
         <w:rPr>
           <w:rFonts w:cs="Arial"/>
           <w:b/>
-          <w:sz w:val="24"/>
           <w:szCs w:val="24"/>
           <w:lang w:eastAsia="en-GB"/>
         </w:rPr>
@@ -385,7 +362,6 @@
         <w:rPr>
           <w:rFonts w:cs="Arial"/>
           <w:b/>
-          <w:sz w:val="24"/>
           <w:szCs w:val="24"/>
           <w:lang w:eastAsia="en-GB"/>
         </w:rPr>
@@ -403,7 +379,6 @@
         <w:rPr>
           <w:rFonts w:cs="Arial"/>
           <w:b/>
-          <w:sz w:val="24"/>
           <w:szCs w:val="24"/>
           <w:lang w:eastAsia="en-GB"/>
         </w:rPr>
@@ -418,7 +393,6 @@
         <w:rPr>
           <w:rFonts w:cs="Arial"/>
           <w:b/>
-          <w:sz w:val="24"/>
           <w:szCs w:val="24"/>
           <w:lang w:eastAsia="en-GB"/>
         </w:rPr>
@@ -426,7 +400,6 @@
       <w:r>
         <w:rPr>
           <w:rFonts w:cs="Arial"/>
-          <w:sz w:val="24"/>
           <w:szCs w:val="24"/>
           <w:lang w:eastAsia="en-GB"/>
         </w:rPr>
@@ -435,7 +408,6 @@
       <w:r>
         <w:rPr>
           <w:rFonts w:cs="Arial"/>
-          <w:sz w:val="24"/>
           <w:szCs w:val="24"/>
           <w:lang w:eastAsia="en-GB"/>
         </w:rPr>
@@ -444,7 +416,6 @@
       <w:r>
         <w:rPr>
           <w:rFonts w:cs="Arial"/>
-          <w:sz w:val="24"/>
           <w:szCs w:val="24"/>
           <w:lang w:eastAsia="en-GB"/>
         </w:rPr>
@@ -454,7 +425,6 @@
         <w:rPr>
           <w:rFonts w:cs="Arial"/>
           <w:b/>
-          <w:sz w:val="24"/>
           <w:szCs w:val="24"/>
           <w:lang w:eastAsia="en-GB"/>
         </w:rPr>
@@ -464,7 +434,6 @@
         <w:rPr>
           <w:rFonts w:cs="Arial"/>
           <w:b/>
-          <w:sz w:val="24"/>
           <w:szCs w:val="24"/>
           <w:lang w:eastAsia="en-GB"/>
         </w:rPr>
@@ -479,7 +448,6 @@
         <w:jc w:val="left"/>
         <w:rPr>
           <w:rFonts w:cs="Arial"/>
-          <w:sz w:val="24"/>
           <w:szCs w:val="24"/>
           <w:lang w:eastAsia="en-GB"/>
         </w:rPr>
@@ -493,7 +461,6 @@
         <w:jc w:val="left"/>
         <w:rPr>
           <w:rFonts w:cs="Arial"/>
-          <w:sz w:val="24"/>
           <w:szCs w:val="24"/>
           <w:lang w:eastAsia="en-GB"/>
         </w:rPr>
@@ -501,7 +468,6 @@
       <w:r>
         <w:rPr>
           <w:rFonts w:cs="Arial"/>
-          <w:sz w:val="24"/>
           <w:szCs w:val="24"/>
           <w:lang w:eastAsia="en-GB"/>
         </w:rPr>
@@ -510,7 +476,6 @@
       <w:r>
         <w:rPr>
           <w:rFonts w:cs="Arial"/>
-          <w:sz w:val="24"/>
           <w:szCs w:val="24"/>
           <w:lang w:eastAsia="en-GB"/>
         </w:rPr>
@@ -519,7 +484,6 @@
       <w:r>
         <w:rPr>
           <w:rFonts w:cs="Arial"/>
-          <w:sz w:val="24"/>
           <w:szCs w:val="24"/>
           <w:lang w:eastAsia="en-GB"/>
         </w:rPr>
@@ -528,7 +492,6 @@
       <w:r>
         <w:rPr>
           <w:rFonts w:cs="Arial"/>
-          <w:sz w:val="24"/>
           <w:szCs w:val="24"/>
           <w:lang w:eastAsia="en-GB"/>
         </w:rPr>
@@ -538,7 +501,6 @@
         <w:rPr>
           <w:rFonts w:cs="Arial"/>
           <w:b/>
-          <w:sz w:val="24"/>
           <w:szCs w:val="24"/>
           <w:lang w:eastAsia="en-GB"/>
         </w:rPr>
@@ -553,7 +515,6 @@
         <w:jc w:val="left"/>
         <w:rPr>
           <w:rFonts w:cs="Arial"/>
-          <w:sz w:val="24"/>
           <w:szCs w:val="24"/>
           <w:lang w:eastAsia="en-GB"/>
         </w:rPr>
@@ -568,7 +529,6 @@
         <w:rPr>
           <w:rFonts w:cs="Arial"/>
           <w:i/>
-          <w:sz w:val="24"/>
           <w:szCs w:val="24"/>
           <w:lang w:eastAsia="en-GB"/>
         </w:rPr>
@@ -576,7 +536,6 @@
       <w:r>
         <w:rPr>
           <w:rFonts w:cs="Arial"/>
-          <w:sz w:val="24"/>
           <w:szCs w:val="24"/>
           <w:lang w:eastAsia="en-GB"/>
         </w:rPr>
@@ -585,7 +544,6 @@
       <w:r>
         <w:rPr>
           <w:rFonts w:cs="Arial"/>
-          <w:sz w:val="24"/>
           <w:szCs w:val="24"/>
           <w:lang w:eastAsia="en-GB"/>
         </w:rPr>
@@ -594,7 +552,6 @@
       <w:r>
         <w:rPr>
           <w:rFonts w:cs="Arial"/>
-          <w:sz w:val="24"/>
           <w:szCs w:val="24"/>
           <w:lang w:eastAsia="en-GB"/>
         </w:rPr>
@@ -604,7 +561,6 @@
         <w:rPr>
           <w:rFonts w:cs="Arial"/>
           <w:b/>
-          <w:sz w:val="24"/>
           <w:szCs w:val="24"/>
           <w:lang w:eastAsia="en-GB"/>
         </w:rPr>
@@ -614,7 +570,6 @@
         <w:rPr>
           <w:rFonts w:cs="Arial"/>
           <w:b/>
-          <w:sz w:val="24"/>
           <w:szCs w:val="24"/>
           <w:lang w:eastAsia="en-GB"/>
         </w:rPr>
@@ -630,7 +585,6 @@
         <w:jc w:val="left"/>
         <w:rPr>
           <w:rFonts w:cs="Arial"/>
-          <w:sz w:val="24"/>
           <w:szCs w:val="24"/>
           <w:lang w:eastAsia="en-GB"/>
         </w:rPr>
@@ -644,7 +598,6 @@
         <w:jc w:val="left"/>
         <w:rPr>
           <w:rFonts w:cs="Arial"/>
-          <w:sz w:val="24"/>
           <w:szCs w:val="24"/>
           <w:lang w:eastAsia="en-GB"/>
         </w:rPr>
@@ -652,7 +605,6 @@
       <w:r>
         <w:rPr>
           <w:rFonts w:cs="Arial"/>
-          <w:sz w:val="24"/>
           <w:szCs w:val="24"/>
           <w:lang w:eastAsia="en-GB"/>
         </w:rPr>
@@ -661,21 +613,30 @@
       <w:r>
         <w:rPr>
           <w:rFonts w:cs="Arial"/>
-          <w:sz w:val="24"/>
           <w:szCs w:val="24"/>
           <w:lang w:eastAsia="en-GB"/>
         </w:rPr>
         <w:tab/>
       </w:r>
+      <w:proofErr w:type="spellStart"/>
       <w:r>
         <w:rPr>
           <w:rFonts w:cs="Arial"/>
           <w:b/>
-          <w:sz w:val="24"/>
           <w:szCs w:val="24"/>
           <w:lang w:eastAsia="en-GB"/>
         </w:rPr>
-        <w:t>Dr. Ed Stott</w:t>
+        <w:t>Dr.</w:t>
+      </w:r>
+      <w:proofErr w:type="spellEnd"/>
+      <w:r>
+        <w:rPr>
+          <w:rFonts w:cs="Arial"/>
+          <w:b/>
+          <w:szCs w:val="24"/>
+          <w:lang w:eastAsia="en-GB"/>
+        </w:rPr>
+        <w:t xml:space="preserve"> Ed Stott</w:t>
       </w:r>
     </w:p>
     <w:p>
@@ -686,7 +647,6 @@
         <w:jc w:val="left"/>
         <w:rPr>
           <w:rFonts w:cs="Arial"/>
-          <w:sz w:val="24"/>
           <w:szCs w:val="24"/>
           <w:lang w:eastAsia="en-GB"/>
         </w:rPr>
@@ -699,7 +659,6 @@
         <w:adjustRightInd w:val="0"/>
         <w:jc w:val="left"/>
         <w:rPr>
-          <w:sz w:val="24"/>
           <w:szCs w:val="24"/>
           <w:lang w:eastAsia="en-GB"/>
         </w:rPr>
@@ -707,7 +666,6 @@
       <w:r>
         <w:rPr>
           <w:rFonts w:cs="Arial"/>
-          <w:sz w:val="24"/>
           <w:szCs w:val="24"/>
           <w:lang w:eastAsia="en-GB"/>
         </w:rPr>
@@ -716,7 +674,6 @@
       <w:r>
         <w:rPr>
           <w:rFonts w:cs="Arial"/>
-          <w:sz w:val="24"/>
           <w:szCs w:val="24"/>
           <w:lang w:eastAsia="en-GB"/>
         </w:rPr>
@@ -739,7 +696,7 @@
       </w:sdtPr>
       <w:sdtEndPr>
         <w:rPr>
-          <w:sz w:val="22"/>
+          <w:sz w:val="24"/>
         </w:rPr>
       </w:sdtEndPr>
       <w:sdtContent>
@@ -772,7 +729,7 @@
           <w:r>
             <w:fldChar w:fldCharType="separate"/>
           </w:r>
-          <w:hyperlink w:anchor="_Toc472808918" w:history="1">
+          <w:hyperlink w:anchor="_Toc472871757" w:history="1">
             <w:r>
               <w:rPr>
                 <w:rStyle w:val="Hyperlink"/>
@@ -815,7 +772,7 @@
                 <w:noProof/>
                 <w:webHidden/>
               </w:rPr>
-              <w:instrText xml:space="preserve"> PAGEREF _Toc472808918 \h </w:instrText>
+              <w:instrText xml:space="preserve"> PAGEREF _Toc472871757 \h </w:instrText>
             </w:r>
             <w:r>
               <w:rPr>
@@ -855,7 +812,7 @@
               <w:lang w:eastAsia="en-GB"/>
             </w:rPr>
           </w:pPr>
-          <w:hyperlink w:anchor="_Toc472808919" w:history="1">
+          <w:hyperlink w:anchor="_Toc472871758" w:history="1">
             <w:r>
               <w:rPr>
                 <w:rStyle w:val="Hyperlink"/>
@@ -898,7 +855,7 @@
                 <w:noProof/>
                 <w:webHidden/>
               </w:rPr>
-              <w:instrText xml:space="preserve"> PAGEREF _Toc472808919 \h </w:instrText>
+              <w:instrText xml:space="preserve"> PAGEREF _Toc472871758 \h </w:instrText>
             </w:r>
             <w:r>
               <w:rPr>
@@ -942,7 +899,7 @@
               <w:lang w:eastAsia="en-GB"/>
             </w:rPr>
           </w:pPr>
-          <w:hyperlink w:anchor="_Toc472808920" w:history="1">
+          <w:hyperlink w:anchor="_Toc472871759" w:history="1">
             <w:r>
               <w:rPr>
                 <w:rStyle w:val="Hyperlink"/>
@@ -986,7 +943,7 @@
                 <w:noProof/>
                 <w:webHidden/>
               </w:rPr>
-              <w:instrText xml:space="preserve"> PAGEREF _Toc472808920 \h </w:instrText>
+              <w:instrText xml:space="preserve"> PAGEREF _Toc472871759 \h </w:instrText>
             </w:r>
             <w:r>
               <w:rPr>
@@ -1030,7 +987,7 @@
               <w:lang w:eastAsia="en-GB"/>
             </w:rPr>
           </w:pPr>
-          <w:hyperlink w:anchor="_Toc472808921" w:history="1">
+          <w:hyperlink w:anchor="_Toc472871760" w:history="1">
             <w:r>
               <w:rPr>
                 <w:rStyle w:val="Hyperlink"/>
@@ -1073,7 +1030,7 @@
                 <w:noProof/>
                 <w:webHidden/>
               </w:rPr>
-              <w:instrText xml:space="preserve"> PAGEREF _Toc472808921 \h </w:instrText>
+              <w:instrText xml:space="preserve"> PAGEREF _Toc472871760 \h </w:instrText>
             </w:r>
             <w:r>
               <w:rPr>
@@ -1094,670 +1051,6 @@
                 <w:webHidden/>
               </w:rPr>
               <w:t>3</w:t>
-            </w:r>
-            <w:r>
-              <w:rPr>
-                <w:noProof/>
-                <w:webHidden/>
-              </w:rPr>
-              <w:fldChar w:fldCharType="end"/>
-            </w:r>
-          </w:hyperlink>
-        </w:p>
-        <w:p>
-          <w:pPr>
-            <w:pStyle w:val="TOC1"/>
-            <w:rPr>
-              <w:rFonts w:asciiTheme="minorHAnsi" w:hAnsiTheme="minorHAnsi" w:cstheme="minorBidi"/>
-              <w:noProof/>
-              <w:lang w:eastAsia="en-GB"/>
-            </w:rPr>
-          </w:pPr>
-          <w:hyperlink w:anchor="_Toc472808922" w:history="1">
-            <w:r>
-              <w:rPr>
-                <w:rStyle w:val="Hyperlink"/>
-                <w:rFonts w:ascii="Times New Roman" w:hAnsi="Times New Roman"/>
-                <w:noProof/>
-              </w:rPr>
-              <w:t>III.</w:t>
-            </w:r>
-            <w:r>
-              <w:rPr>
-                <w:rFonts w:asciiTheme="minorHAnsi" w:hAnsiTheme="minorHAnsi" w:cstheme="minorBidi"/>
-                <w:noProof/>
-                <w:lang w:eastAsia="en-GB"/>
-              </w:rPr>
-              <w:tab/>
-            </w:r>
-            <w:r>
-              <w:rPr>
-                <w:rStyle w:val="Hyperlink"/>
-                <w:noProof/>
-              </w:rPr>
-              <w:t>Estimation</w:t>
-            </w:r>
-            <w:r>
-              <w:rPr>
-                <w:noProof/>
-                <w:webHidden/>
-              </w:rPr>
-              <w:tab/>
-            </w:r>
-            <w:r>
-              <w:rPr>
-                <w:noProof/>
-                <w:webHidden/>
-              </w:rPr>
-              <w:fldChar w:fldCharType="begin"/>
-            </w:r>
-            <w:r>
-              <w:rPr>
-                <w:noProof/>
-                <w:webHidden/>
-              </w:rPr>
-              <w:instrText xml:space="preserve"> PAGEREF _Toc472808922 \h </w:instrText>
-            </w:r>
-            <w:r>
-              <w:rPr>
-                <w:noProof/>
-                <w:webHidden/>
-              </w:rPr>
-            </w:r>
-            <w:r>
-              <w:rPr>
-                <w:noProof/>
-                <w:webHidden/>
-              </w:rPr>
-              <w:fldChar w:fldCharType="separate"/>
-            </w:r>
-            <w:r>
-              <w:rPr>
-                <w:noProof/>
-                <w:webHidden/>
-              </w:rPr>
-              <w:t>3</w:t>
-            </w:r>
-            <w:r>
-              <w:rPr>
-                <w:noProof/>
-                <w:webHidden/>
-              </w:rPr>
-              <w:fldChar w:fldCharType="end"/>
-            </w:r>
-          </w:hyperlink>
-        </w:p>
-        <w:p>
-          <w:pPr>
-            <w:pStyle w:val="TOC1"/>
-            <w:rPr>
-              <w:rFonts w:asciiTheme="minorHAnsi" w:hAnsiTheme="minorHAnsi" w:cstheme="minorBidi"/>
-              <w:noProof/>
-              <w:lang w:eastAsia="en-GB"/>
-            </w:rPr>
-          </w:pPr>
-          <w:hyperlink w:anchor="_Toc472808923" w:history="1">
-            <w:r>
-              <w:rPr>
-                <w:rStyle w:val="Hyperlink"/>
-                <w:rFonts w:ascii="Times New Roman" w:hAnsi="Times New Roman"/>
-                <w:noProof/>
-              </w:rPr>
-              <w:t>IV.</w:t>
-            </w:r>
-            <w:r>
-              <w:rPr>
-                <w:rFonts w:asciiTheme="minorHAnsi" w:hAnsiTheme="minorHAnsi" w:cstheme="minorBidi"/>
-                <w:noProof/>
-                <w:lang w:eastAsia="en-GB"/>
-              </w:rPr>
-              <w:tab/>
-            </w:r>
-            <w:r>
-              <w:rPr>
-                <w:rStyle w:val="Hyperlink"/>
-                <w:noProof/>
-              </w:rPr>
-              <w:t>Requirements</w:t>
-            </w:r>
-            <w:r>
-              <w:rPr>
-                <w:noProof/>
-                <w:webHidden/>
-              </w:rPr>
-              <w:tab/>
-            </w:r>
-            <w:r>
-              <w:rPr>
-                <w:noProof/>
-                <w:webHidden/>
-              </w:rPr>
-              <w:fldChar w:fldCharType="begin"/>
-            </w:r>
-            <w:r>
-              <w:rPr>
-                <w:noProof/>
-                <w:webHidden/>
-              </w:rPr>
-              <w:instrText xml:space="preserve"> PAGEREF _Toc472808923 \h </w:instrText>
-            </w:r>
-            <w:r>
-              <w:rPr>
-                <w:noProof/>
-                <w:webHidden/>
-              </w:rPr>
-            </w:r>
-            <w:r>
-              <w:rPr>
-                <w:noProof/>
-                <w:webHidden/>
-              </w:rPr>
-              <w:fldChar w:fldCharType="separate"/>
-            </w:r>
-            <w:r>
-              <w:rPr>
-                <w:noProof/>
-                <w:webHidden/>
-              </w:rPr>
-              <w:t>5</w:t>
-            </w:r>
-            <w:r>
-              <w:rPr>
-                <w:noProof/>
-                <w:webHidden/>
-              </w:rPr>
-              <w:fldChar w:fldCharType="end"/>
-            </w:r>
-          </w:hyperlink>
-        </w:p>
-        <w:p>
-          <w:pPr>
-            <w:pStyle w:val="TOC1"/>
-            <w:rPr>
-              <w:rFonts w:asciiTheme="minorHAnsi" w:hAnsiTheme="minorHAnsi" w:cstheme="minorBidi"/>
-              <w:noProof/>
-              <w:lang w:eastAsia="en-GB"/>
-            </w:rPr>
-          </w:pPr>
-          <w:hyperlink w:anchor="_Toc472808924" w:history="1">
-            <w:r>
-              <w:rPr>
-                <w:rStyle w:val="Hyperlink"/>
-                <w:rFonts w:ascii="Times New Roman" w:hAnsi="Times New Roman"/>
-                <w:noProof/>
-              </w:rPr>
-              <w:t>V.</w:t>
-            </w:r>
-            <w:r>
-              <w:rPr>
-                <w:rFonts w:asciiTheme="minorHAnsi" w:hAnsiTheme="minorHAnsi" w:cstheme="minorBidi"/>
-                <w:noProof/>
-                <w:lang w:eastAsia="en-GB"/>
-              </w:rPr>
-              <w:tab/>
-            </w:r>
-            <w:r>
-              <w:rPr>
-                <w:rStyle w:val="Hyperlink"/>
-                <w:noProof/>
-              </w:rPr>
-              <w:t>Design</w:t>
-            </w:r>
-            <w:r>
-              <w:rPr>
-                <w:noProof/>
-                <w:webHidden/>
-              </w:rPr>
-              <w:tab/>
-            </w:r>
-            <w:r>
-              <w:rPr>
-                <w:noProof/>
-                <w:webHidden/>
-              </w:rPr>
-              <w:fldChar w:fldCharType="begin"/>
-            </w:r>
-            <w:r>
-              <w:rPr>
-                <w:noProof/>
-                <w:webHidden/>
-              </w:rPr>
-              <w:instrText xml:space="preserve"> PAGEREF _Toc472808924 \h </w:instrText>
-            </w:r>
-            <w:r>
-              <w:rPr>
-                <w:noProof/>
-                <w:webHidden/>
-              </w:rPr>
-            </w:r>
-            <w:r>
-              <w:rPr>
-                <w:noProof/>
-                <w:webHidden/>
-              </w:rPr>
-              <w:fldChar w:fldCharType="separate"/>
-            </w:r>
-            <w:r>
-              <w:rPr>
-                <w:noProof/>
-                <w:webHidden/>
-              </w:rPr>
-              <w:t>5</w:t>
-            </w:r>
-            <w:r>
-              <w:rPr>
-                <w:noProof/>
-                <w:webHidden/>
-              </w:rPr>
-              <w:fldChar w:fldCharType="end"/>
-            </w:r>
-          </w:hyperlink>
-        </w:p>
-        <w:p>
-          <w:pPr>
-            <w:pStyle w:val="TOC1"/>
-            <w:rPr>
-              <w:rFonts w:asciiTheme="minorHAnsi" w:hAnsiTheme="minorHAnsi" w:cstheme="minorBidi"/>
-              <w:noProof/>
-              <w:lang w:eastAsia="en-GB"/>
-            </w:rPr>
-          </w:pPr>
-          <w:hyperlink w:anchor="_Toc472808925" w:history="1">
-            <w:r>
-              <w:rPr>
-                <w:rStyle w:val="Hyperlink"/>
-                <w:rFonts w:ascii="Times New Roman" w:hAnsi="Times New Roman"/>
-                <w:noProof/>
-              </w:rPr>
-              <w:t>VI.</w:t>
-            </w:r>
-            <w:r>
-              <w:rPr>
-                <w:rFonts w:asciiTheme="minorHAnsi" w:hAnsiTheme="minorHAnsi" w:cstheme="minorBidi"/>
-                <w:noProof/>
-                <w:lang w:eastAsia="en-GB"/>
-              </w:rPr>
-              <w:tab/>
-            </w:r>
-            <w:r>
-              <w:rPr>
-                <w:rStyle w:val="Hyperlink"/>
-                <w:noProof/>
-              </w:rPr>
-              <w:t>Build</w:t>
-            </w:r>
-            <w:r>
-              <w:rPr>
-                <w:noProof/>
-                <w:webHidden/>
-              </w:rPr>
-              <w:tab/>
-            </w:r>
-            <w:r>
-              <w:rPr>
-                <w:noProof/>
-                <w:webHidden/>
-              </w:rPr>
-              <w:fldChar w:fldCharType="begin"/>
-            </w:r>
-            <w:r>
-              <w:rPr>
-                <w:noProof/>
-                <w:webHidden/>
-              </w:rPr>
-              <w:instrText xml:space="preserve"> PAGEREF _Toc472808925 \h </w:instrText>
-            </w:r>
-            <w:r>
-              <w:rPr>
-                <w:noProof/>
-                <w:webHidden/>
-              </w:rPr>
-            </w:r>
-            <w:r>
-              <w:rPr>
-                <w:noProof/>
-                <w:webHidden/>
-              </w:rPr>
-              <w:fldChar w:fldCharType="separate"/>
-            </w:r>
-            <w:r>
-              <w:rPr>
-                <w:noProof/>
-                <w:webHidden/>
-              </w:rPr>
-              <w:t>5</w:t>
-            </w:r>
-            <w:r>
-              <w:rPr>
-                <w:noProof/>
-                <w:webHidden/>
-              </w:rPr>
-              <w:fldChar w:fldCharType="end"/>
-            </w:r>
-          </w:hyperlink>
-        </w:p>
-        <w:p>
-          <w:pPr>
-            <w:pStyle w:val="TOC1"/>
-            <w:rPr>
-              <w:rFonts w:asciiTheme="minorHAnsi" w:hAnsiTheme="minorHAnsi" w:cstheme="minorBidi"/>
-              <w:noProof/>
-              <w:lang w:eastAsia="en-GB"/>
-            </w:rPr>
-          </w:pPr>
-          <w:hyperlink w:anchor="_Toc472808926" w:history="1">
-            <w:r>
-              <w:rPr>
-                <w:rStyle w:val="Hyperlink"/>
-                <w:rFonts w:ascii="Times New Roman" w:hAnsi="Times New Roman"/>
-                <w:noProof/>
-              </w:rPr>
-              <w:t>VII.</w:t>
-            </w:r>
-            <w:r>
-              <w:rPr>
-                <w:rFonts w:asciiTheme="minorHAnsi" w:hAnsiTheme="minorHAnsi" w:cstheme="minorBidi"/>
-                <w:noProof/>
-                <w:lang w:eastAsia="en-GB"/>
-              </w:rPr>
-              <w:tab/>
-            </w:r>
-            <w:r>
-              <w:rPr>
-                <w:rStyle w:val="Hyperlink"/>
-                <w:noProof/>
-              </w:rPr>
-              <w:t>Testing</w:t>
-            </w:r>
-            <w:r>
-              <w:rPr>
-                <w:noProof/>
-                <w:webHidden/>
-              </w:rPr>
-              <w:tab/>
-            </w:r>
-            <w:r>
-              <w:rPr>
-                <w:noProof/>
-                <w:webHidden/>
-              </w:rPr>
-              <w:fldChar w:fldCharType="begin"/>
-            </w:r>
-            <w:r>
-              <w:rPr>
-                <w:noProof/>
-                <w:webHidden/>
-              </w:rPr>
-              <w:instrText xml:space="preserve"> PAGEREF _Toc472808926 \h </w:instrText>
-            </w:r>
-            <w:r>
-              <w:rPr>
-                <w:noProof/>
-                <w:webHidden/>
-              </w:rPr>
-            </w:r>
-            <w:r>
-              <w:rPr>
-                <w:noProof/>
-                <w:webHidden/>
-              </w:rPr>
-              <w:fldChar w:fldCharType="separate"/>
-            </w:r>
-            <w:r>
-              <w:rPr>
-                <w:noProof/>
-                <w:webHidden/>
-              </w:rPr>
-              <w:t>5</w:t>
-            </w:r>
-            <w:r>
-              <w:rPr>
-                <w:noProof/>
-                <w:webHidden/>
-              </w:rPr>
-              <w:fldChar w:fldCharType="end"/>
-            </w:r>
-          </w:hyperlink>
-        </w:p>
-        <w:p>
-          <w:pPr>
-            <w:pStyle w:val="TOC1"/>
-            <w:rPr>
-              <w:rFonts w:asciiTheme="minorHAnsi" w:hAnsiTheme="minorHAnsi" w:cstheme="minorBidi"/>
-              <w:noProof/>
-              <w:lang w:eastAsia="en-GB"/>
-            </w:rPr>
-          </w:pPr>
-          <w:hyperlink w:anchor="_Toc472808927" w:history="1">
-            <w:r>
-              <w:rPr>
-                <w:rStyle w:val="Hyperlink"/>
-                <w:rFonts w:ascii="Times New Roman" w:hAnsi="Times New Roman"/>
-                <w:noProof/>
-              </w:rPr>
-              <w:t>VIII.</w:t>
-            </w:r>
-            <w:r>
-              <w:rPr>
-                <w:rFonts w:asciiTheme="minorHAnsi" w:hAnsiTheme="minorHAnsi" w:cstheme="minorBidi"/>
-                <w:noProof/>
-                <w:lang w:eastAsia="en-GB"/>
-              </w:rPr>
-              <w:tab/>
-            </w:r>
-            <w:r>
-              <w:rPr>
-                <w:rStyle w:val="Hyperlink"/>
-                <w:noProof/>
-              </w:rPr>
-              <w:t>Deployment and Maintainance</w:t>
-            </w:r>
-            <w:r>
-              <w:rPr>
-                <w:noProof/>
-                <w:webHidden/>
-              </w:rPr>
-              <w:tab/>
-            </w:r>
-            <w:r>
-              <w:rPr>
-                <w:noProof/>
-                <w:webHidden/>
-              </w:rPr>
-              <w:fldChar w:fldCharType="begin"/>
-            </w:r>
-            <w:r>
-              <w:rPr>
-                <w:noProof/>
-                <w:webHidden/>
-              </w:rPr>
-              <w:instrText xml:space="preserve"> PAGEREF _Toc472808927 \h </w:instrText>
-            </w:r>
-            <w:r>
-              <w:rPr>
-                <w:noProof/>
-                <w:webHidden/>
-              </w:rPr>
-            </w:r>
-            <w:r>
-              <w:rPr>
-                <w:noProof/>
-                <w:webHidden/>
-              </w:rPr>
-              <w:fldChar w:fldCharType="separate"/>
-            </w:r>
-            <w:r>
-              <w:rPr>
-                <w:noProof/>
-                <w:webHidden/>
-              </w:rPr>
-              <w:t>5</w:t>
-            </w:r>
-            <w:r>
-              <w:rPr>
-                <w:noProof/>
-                <w:webHidden/>
-              </w:rPr>
-              <w:fldChar w:fldCharType="end"/>
-            </w:r>
-          </w:hyperlink>
-        </w:p>
-        <w:p>
-          <w:pPr>
-            <w:pStyle w:val="TOC1"/>
-            <w:rPr>
-              <w:rFonts w:asciiTheme="minorHAnsi" w:hAnsiTheme="minorHAnsi" w:cstheme="minorBidi"/>
-              <w:noProof/>
-              <w:lang w:eastAsia="en-GB"/>
-            </w:rPr>
-          </w:pPr>
-          <w:hyperlink w:anchor="_Toc472808928" w:history="1">
-            <w:r>
-              <w:rPr>
-                <w:rStyle w:val="Hyperlink"/>
-                <w:rFonts w:ascii="Times New Roman" w:hAnsi="Times New Roman"/>
-                <w:noProof/>
-              </w:rPr>
-              <w:t>IX.</w:t>
-            </w:r>
-            <w:r>
-              <w:rPr>
-                <w:rFonts w:asciiTheme="minorHAnsi" w:hAnsiTheme="minorHAnsi" w:cstheme="minorBidi"/>
-                <w:noProof/>
-                <w:lang w:eastAsia="en-GB"/>
-              </w:rPr>
-              <w:tab/>
-            </w:r>
-            <w:r>
-              <w:rPr>
-                <w:rStyle w:val="Hyperlink"/>
-                <w:noProof/>
-              </w:rPr>
-              <w:t>References</w:t>
-            </w:r>
-            <w:r>
-              <w:rPr>
-                <w:noProof/>
-                <w:webHidden/>
-              </w:rPr>
-              <w:tab/>
-            </w:r>
-            <w:r>
-              <w:rPr>
-                <w:noProof/>
-                <w:webHidden/>
-              </w:rPr>
-              <w:fldChar w:fldCharType="begin"/>
-            </w:r>
-            <w:r>
-              <w:rPr>
-                <w:noProof/>
-                <w:webHidden/>
-              </w:rPr>
-              <w:instrText xml:space="preserve"> PAGEREF _Toc472808928 \h </w:instrText>
-            </w:r>
-            <w:r>
-              <w:rPr>
-                <w:noProof/>
-                <w:webHidden/>
-              </w:rPr>
-            </w:r>
-            <w:r>
-              <w:rPr>
-                <w:noProof/>
-                <w:webHidden/>
-              </w:rPr>
-              <w:fldChar w:fldCharType="separate"/>
-            </w:r>
-            <w:r>
-              <w:rPr>
-                <w:noProof/>
-                <w:webHidden/>
-              </w:rPr>
-              <w:t>5</w:t>
-            </w:r>
-            <w:r>
-              <w:rPr>
-                <w:noProof/>
-                <w:webHidden/>
-              </w:rPr>
-              <w:fldChar w:fldCharType="end"/>
-            </w:r>
-          </w:hyperlink>
-        </w:p>
-        <w:p>
-          <w:pPr>
-            <w:pStyle w:val="TOC1"/>
-            <w:rPr>
-              <w:rFonts w:asciiTheme="minorHAnsi" w:hAnsiTheme="minorHAnsi" w:cstheme="minorBidi"/>
-              <w:noProof/>
-              <w:lang w:eastAsia="en-GB"/>
-            </w:rPr>
-          </w:pPr>
-          <w:hyperlink w:anchor="_Toc472808929" w:history="1">
-            <w:r>
-              <w:rPr>
-                <w:rStyle w:val="Hyperlink"/>
-                <w:rFonts w:ascii="Times New Roman" w:hAnsi="Times New Roman"/>
-                <w:noProof/>
-              </w:rPr>
-              <w:t>X.</w:t>
-            </w:r>
-            <w:r>
-              <w:rPr>
-                <w:rFonts w:asciiTheme="minorHAnsi" w:hAnsiTheme="minorHAnsi" w:cstheme="minorBidi"/>
-                <w:noProof/>
-                <w:lang w:eastAsia="en-GB"/>
-              </w:rPr>
-              <w:tab/>
-            </w:r>
-            <w:r>
-              <w:rPr>
-                <w:rStyle w:val="Hyperlink"/>
-                <w:noProof/>
-              </w:rPr>
-              <w:t>Appendix</w:t>
-            </w:r>
-            <w:r>
-              <w:rPr>
-                <w:noProof/>
-                <w:webHidden/>
-              </w:rPr>
-              <w:tab/>
-            </w:r>
-            <w:r>
-              <w:rPr>
-                <w:noProof/>
-                <w:webHidden/>
-              </w:rPr>
-              <w:fldChar w:fldCharType="begin"/>
-            </w:r>
-            <w:r>
-              <w:rPr>
-                <w:noProof/>
-                <w:webHidden/>
-              </w:rPr>
-              <w:instrText xml:space="preserve"> PAGEREF _Toc472808929 \h </w:instrText>
-            </w:r>
-            <w:r>
-              <w:rPr>
-                <w:noProof/>
-                <w:webHidden/>
-              </w:rPr>
-            </w:r>
-            <w:r>
-              <w:rPr>
-                <w:noProof/>
-                <w:webHidden/>
-              </w:rPr>
-              <w:fldChar w:fldCharType="separate"/>
-            </w:r>
-            <w:r>
-              <w:rPr>
-                <w:noProof/>
-                <w:webHidden/>
-              </w:rPr>
-              <w:t>6</w:t>
             </w:r>
             <w:r>
               <w:rPr>
@@ -1781,14 +1074,14 @@
               <w:lang w:eastAsia="en-GB"/>
             </w:rPr>
           </w:pPr>
-          <w:hyperlink w:anchor="_Toc472808930" w:history="1">
+          <w:hyperlink w:anchor="_Toc472871761" w:history="1">
             <w:r>
               <w:rPr>
                 <w:rStyle w:val="Hyperlink"/>
                 <w:rFonts w:ascii="Times New Roman" w:hAnsi="Times New Roman"/>
                 <w:noProof/>
               </w:rPr>
-              <w:t>A.</w:t>
+              <w:t>C.</w:t>
             </w:r>
             <w:r>
               <w:rPr>
@@ -1801,9 +1094,10 @@
             <w:r>
               <w:rPr>
                 <w:rStyle w:val="Hyperlink"/>
-                <w:noProof/>
-              </w:rPr>
-              <w:t>Table of Figures</w:t>
+                <w:rFonts w:cs="Segoe UI"/>
+                <w:noProof/>
+              </w:rPr>
+              <w:t>Clarifications</w:t>
             </w:r>
             <w:r>
               <w:rPr>
@@ -1824,7 +1118,7 @@
                 <w:noProof/>
                 <w:webHidden/>
               </w:rPr>
-              <w:instrText xml:space="preserve"> PAGEREF _Toc472808930 \h </w:instrText>
+              <w:instrText xml:space="preserve"> PAGEREF _Toc472871761 \h </w:instrText>
             </w:r>
             <w:r>
               <w:rPr>
@@ -1844,7 +1138,90 @@
                 <w:noProof/>
                 <w:webHidden/>
               </w:rPr>
-              <w:t>6</w:t>
+              <w:t>3</w:t>
+            </w:r>
+            <w:r>
+              <w:rPr>
+                <w:noProof/>
+                <w:webHidden/>
+              </w:rPr>
+              <w:fldChar w:fldCharType="end"/>
+            </w:r>
+          </w:hyperlink>
+        </w:p>
+        <w:p>
+          <w:pPr>
+            <w:pStyle w:val="TOC1"/>
+            <w:rPr>
+              <w:rFonts w:asciiTheme="minorHAnsi" w:hAnsiTheme="minorHAnsi" w:cstheme="minorBidi"/>
+              <w:noProof/>
+              <w:lang w:eastAsia="en-GB"/>
+            </w:rPr>
+          </w:pPr>
+          <w:hyperlink w:anchor="_Toc472871762" w:history="1">
+            <w:r>
+              <w:rPr>
+                <w:rStyle w:val="Hyperlink"/>
+                <w:rFonts w:ascii="Times New Roman" w:hAnsi="Times New Roman"/>
+                <w:noProof/>
+              </w:rPr>
+              <w:t>III.</w:t>
+            </w:r>
+            <w:r>
+              <w:rPr>
+                <w:rFonts w:asciiTheme="minorHAnsi" w:hAnsiTheme="minorHAnsi" w:cstheme="minorBidi"/>
+                <w:noProof/>
+                <w:lang w:eastAsia="en-GB"/>
+              </w:rPr>
+              <w:tab/>
+            </w:r>
+            <w:r>
+              <w:rPr>
+                <w:rStyle w:val="Hyperlink"/>
+                <w:noProof/>
+              </w:rPr>
+              <w:t>Related Work</w:t>
+            </w:r>
+            <w:r>
+              <w:rPr>
+                <w:noProof/>
+                <w:webHidden/>
+              </w:rPr>
+              <w:tab/>
+            </w:r>
+            <w:r>
+              <w:rPr>
+                <w:noProof/>
+                <w:webHidden/>
+              </w:rPr>
+              <w:fldChar w:fldCharType="begin"/>
+            </w:r>
+            <w:r>
+              <w:rPr>
+                <w:noProof/>
+                <w:webHidden/>
+              </w:rPr>
+              <w:instrText xml:space="preserve"> PAGEREF _Toc472871762 \h </w:instrText>
+            </w:r>
+            <w:r>
+              <w:rPr>
+                <w:noProof/>
+                <w:webHidden/>
+              </w:rPr>
+            </w:r>
+            <w:r>
+              <w:rPr>
+                <w:noProof/>
+                <w:webHidden/>
+              </w:rPr>
+              <w:fldChar w:fldCharType="separate"/>
+            </w:r>
+            <w:r>
+              <w:rPr>
+                <w:noProof/>
+                <w:webHidden/>
+              </w:rPr>
+              <w:t>4</w:t>
             </w:r>
             <w:r>
               <w:rPr>
@@ -1868,13 +1245,100 @@
               <w:lang w:eastAsia="en-GB"/>
             </w:rPr>
           </w:pPr>
-          <w:hyperlink w:anchor="_Toc472808931" w:history="1">
+          <w:hyperlink w:anchor="_Toc472871763" w:history="1">
             <w:r>
               <w:rPr>
                 <w:rStyle w:val="Hyperlink"/>
                 <w:rFonts w:ascii="Times New Roman" w:hAnsi="Times New Roman"/>
                 <w:noProof/>
               </w:rPr>
+              <w:t>A.</w:t>
+            </w:r>
+            <w:r>
+              <w:rPr>
+                <w:rFonts w:asciiTheme="minorHAnsi" w:hAnsiTheme="minorHAnsi" w:cstheme="minorBidi"/>
+                <w:noProof/>
+                <w:lang w:eastAsia="en-GB"/>
+              </w:rPr>
+              <w:tab/>
+            </w:r>
+            <w:r>
+              <w:rPr>
+                <w:rStyle w:val="Hyperlink"/>
+                <w:noProof/>
+              </w:rPr>
+              <w:t>License plate recognition</w:t>
+            </w:r>
+            <w:r>
+              <w:rPr>
+                <w:noProof/>
+                <w:webHidden/>
+              </w:rPr>
+              <w:tab/>
+            </w:r>
+            <w:r>
+              <w:rPr>
+                <w:noProof/>
+                <w:webHidden/>
+              </w:rPr>
+              <w:fldChar w:fldCharType="begin"/>
+            </w:r>
+            <w:r>
+              <w:rPr>
+                <w:noProof/>
+                <w:webHidden/>
+              </w:rPr>
+              <w:instrText xml:space="preserve"> PAGEREF _Toc472871763 \h </w:instrText>
+            </w:r>
+            <w:r>
+              <w:rPr>
+                <w:noProof/>
+                <w:webHidden/>
+              </w:rPr>
+            </w:r>
+            <w:r>
+              <w:rPr>
+                <w:noProof/>
+                <w:webHidden/>
+              </w:rPr>
+              <w:fldChar w:fldCharType="separate"/>
+            </w:r>
+            <w:r>
+              <w:rPr>
+                <w:noProof/>
+                <w:webHidden/>
+              </w:rPr>
+              <w:t>4</w:t>
+            </w:r>
+            <w:r>
+              <w:rPr>
+                <w:noProof/>
+                <w:webHidden/>
+              </w:rPr>
+              <w:fldChar w:fldCharType="end"/>
+            </w:r>
+          </w:hyperlink>
+        </w:p>
+        <w:p>
+          <w:pPr>
+            <w:pStyle w:val="TOC2"/>
+            <w:tabs>
+              <w:tab w:val="left" w:pos="660"/>
+              <w:tab w:val="right" w:leader="dot" w:pos="8497"/>
+            </w:tabs>
+            <w:rPr>
+              <w:rFonts w:asciiTheme="minorHAnsi" w:hAnsiTheme="minorHAnsi" w:cstheme="minorBidi"/>
+              <w:noProof/>
+              <w:lang w:eastAsia="en-GB"/>
+            </w:rPr>
+          </w:pPr>
+          <w:hyperlink w:anchor="_Toc472871764" w:history="1">
+            <w:r>
+              <w:rPr>
+                <w:rStyle w:val="Hyperlink"/>
+                <w:rFonts w:ascii="Times New Roman" w:hAnsi="Times New Roman"/>
+                <w:noProof/>
+              </w:rPr>
               <w:t>B.</w:t>
             </w:r>
             <w:r>
@@ -1890,6 +1354,1975 @@
                 <w:rStyle w:val="Hyperlink"/>
                 <w:noProof/>
               </w:rPr>
+              <w:t>Peer to peer network</w:t>
+            </w:r>
+            <w:r>
+              <w:rPr>
+                <w:noProof/>
+                <w:webHidden/>
+              </w:rPr>
+              <w:tab/>
+            </w:r>
+            <w:r>
+              <w:rPr>
+                <w:noProof/>
+                <w:webHidden/>
+              </w:rPr>
+              <w:fldChar w:fldCharType="begin"/>
+            </w:r>
+            <w:r>
+              <w:rPr>
+                <w:noProof/>
+                <w:webHidden/>
+              </w:rPr>
+              <w:instrText xml:space="preserve"> PAGEREF _Toc472871764 \h </w:instrText>
+            </w:r>
+            <w:r>
+              <w:rPr>
+                <w:noProof/>
+                <w:webHidden/>
+              </w:rPr>
+            </w:r>
+            <w:r>
+              <w:rPr>
+                <w:noProof/>
+                <w:webHidden/>
+              </w:rPr>
+              <w:fldChar w:fldCharType="separate"/>
+            </w:r>
+            <w:r>
+              <w:rPr>
+                <w:noProof/>
+                <w:webHidden/>
+              </w:rPr>
+              <w:t>4</w:t>
+            </w:r>
+            <w:r>
+              <w:rPr>
+                <w:noProof/>
+                <w:webHidden/>
+              </w:rPr>
+              <w:fldChar w:fldCharType="end"/>
+            </w:r>
+          </w:hyperlink>
+        </w:p>
+        <w:p>
+          <w:pPr>
+            <w:pStyle w:val="TOC2"/>
+            <w:tabs>
+              <w:tab w:val="left" w:pos="660"/>
+              <w:tab w:val="right" w:leader="dot" w:pos="8497"/>
+            </w:tabs>
+            <w:rPr>
+              <w:rFonts w:asciiTheme="minorHAnsi" w:hAnsiTheme="minorHAnsi" w:cstheme="minorBidi"/>
+              <w:noProof/>
+              <w:lang w:eastAsia="en-GB"/>
+            </w:rPr>
+          </w:pPr>
+          <w:hyperlink w:anchor="_Toc472871765" w:history="1">
+            <w:r>
+              <w:rPr>
+                <w:rStyle w:val="Hyperlink"/>
+                <w:rFonts w:ascii="Times New Roman" w:hAnsi="Times New Roman"/>
+                <w:noProof/>
+              </w:rPr>
+              <w:t>C.</w:t>
+            </w:r>
+            <w:r>
+              <w:rPr>
+                <w:rFonts w:asciiTheme="minorHAnsi" w:hAnsiTheme="minorHAnsi" w:cstheme="minorBidi"/>
+                <w:noProof/>
+                <w:lang w:eastAsia="en-GB"/>
+              </w:rPr>
+              <w:tab/>
+            </w:r>
+            <w:r>
+              <w:rPr>
+                <w:rStyle w:val="Hyperlink"/>
+                <w:noProof/>
+              </w:rPr>
+              <w:t>Photo evidence publication</w:t>
+            </w:r>
+            <w:r>
+              <w:rPr>
+                <w:noProof/>
+                <w:webHidden/>
+              </w:rPr>
+              <w:tab/>
+            </w:r>
+            <w:r>
+              <w:rPr>
+                <w:noProof/>
+                <w:webHidden/>
+              </w:rPr>
+              <w:fldChar w:fldCharType="begin"/>
+            </w:r>
+            <w:r>
+              <w:rPr>
+                <w:noProof/>
+                <w:webHidden/>
+              </w:rPr>
+              <w:instrText xml:space="preserve"> PAGEREF _Toc472871765 \h </w:instrText>
+            </w:r>
+            <w:r>
+              <w:rPr>
+                <w:noProof/>
+                <w:webHidden/>
+              </w:rPr>
+            </w:r>
+            <w:r>
+              <w:rPr>
+                <w:noProof/>
+                <w:webHidden/>
+              </w:rPr>
+              <w:fldChar w:fldCharType="separate"/>
+            </w:r>
+            <w:r>
+              <w:rPr>
+                <w:noProof/>
+                <w:webHidden/>
+              </w:rPr>
+              <w:t>4</w:t>
+            </w:r>
+            <w:r>
+              <w:rPr>
+                <w:noProof/>
+                <w:webHidden/>
+              </w:rPr>
+              <w:fldChar w:fldCharType="end"/>
+            </w:r>
+          </w:hyperlink>
+        </w:p>
+        <w:p>
+          <w:pPr>
+            <w:pStyle w:val="TOC1"/>
+            <w:rPr>
+              <w:rFonts w:asciiTheme="minorHAnsi" w:hAnsiTheme="minorHAnsi" w:cstheme="minorBidi"/>
+              <w:noProof/>
+              <w:lang w:eastAsia="en-GB"/>
+            </w:rPr>
+          </w:pPr>
+          <w:hyperlink w:anchor="_Toc472871766" w:history="1">
+            <w:r>
+              <w:rPr>
+                <w:rStyle w:val="Hyperlink"/>
+                <w:rFonts w:ascii="Times New Roman" w:hAnsi="Times New Roman"/>
+                <w:noProof/>
+              </w:rPr>
+              <w:t>IV.</w:t>
+            </w:r>
+            <w:r>
+              <w:rPr>
+                <w:rFonts w:asciiTheme="minorHAnsi" w:hAnsiTheme="minorHAnsi" w:cstheme="minorBidi"/>
+                <w:noProof/>
+                <w:lang w:eastAsia="en-GB"/>
+              </w:rPr>
+              <w:tab/>
+            </w:r>
+            <w:r>
+              <w:rPr>
+                <w:rStyle w:val="Hyperlink"/>
+                <w:noProof/>
+              </w:rPr>
+              <w:t>Estimation</w:t>
+            </w:r>
+            <w:r>
+              <w:rPr>
+                <w:noProof/>
+                <w:webHidden/>
+              </w:rPr>
+              <w:tab/>
+            </w:r>
+            <w:r>
+              <w:rPr>
+                <w:noProof/>
+                <w:webHidden/>
+              </w:rPr>
+              <w:fldChar w:fldCharType="begin"/>
+            </w:r>
+            <w:r>
+              <w:rPr>
+                <w:noProof/>
+                <w:webHidden/>
+              </w:rPr>
+              <w:instrText xml:space="preserve"> PAGEREF _Toc472871766 \h </w:instrText>
+            </w:r>
+            <w:r>
+              <w:rPr>
+                <w:noProof/>
+                <w:webHidden/>
+              </w:rPr>
+            </w:r>
+            <w:r>
+              <w:rPr>
+                <w:noProof/>
+                <w:webHidden/>
+              </w:rPr>
+              <w:fldChar w:fldCharType="separate"/>
+            </w:r>
+            <w:r>
+              <w:rPr>
+                <w:noProof/>
+                <w:webHidden/>
+              </w:rPr>
+              <w:t>4</w:t>
+            </w:r>
+            <w:r>
+              <w:rPr>
+                <w:noProof/>
+                <w:webHidden/>
+              </w:rPr>
+              <w:fldChar w:fldCharType="end"/>
+            </w:r>
+          </w:hyperlink>
+        </w:p>
+        <w:p>
+          <w:pPr>
+            <w:pStyle w:val="TOC1"/>
+            <w:rPr>
+              <w:rFonts w:asciiTheme="minorHAnsi" w:hAnsiTheme="minorHAnsi" w:cstheme="minorBidi"/>
+              <w:noProof/>
+              <w:lang w:eastAsia="en-GB"/>
+            </w:rPr>
+          </w:pPr>
+          <w:hyperlink w:anchor="_Toc472871767" w:history="1">
+            <w:r>
+              <w:rPr>
+                <w:rStyle w:val="Hyperlink"/>
+                <w:rFonts w:ascii="Times New Roman" w:hAnsi="Times New Roman"/>
+                <w:noProof/>
+              </w:rPr>
+              <w:t>V.</w:t>
+            </w:r>
+            <w:r>
+              <w:rPr>
+                <w:rFonts w:asciiTheme="minorHAnsi" w:hAnsiTheme="minorHAnsi" w:cstheme="minorBidi"/>
+                <w:noProof/>
+                <w:lang w:eastAsia="en-GB"/>
+              </w:rPr>
+              <w:tab/>
+            </w:r>
+            <w:r>
+              <w:rPr>
+                <w:rStyle w:val="Hyperlink"/>
+                <w:noProof/>
+              </w:rPr>
+              <w:t>Background Reading and Literature Review</w:t>
+            </w:r>
+            <w:r>
+              <w:rPr>
+                <w:noProof/>
+                <w:webHidden/>
+              </w:rPr>
+              <w:tab/>
+            </w:r>
+            <w:r>
+              <w:rPr>
+                <w:noProof/>
+                <w:webHidden/>
+              </w:rPr>
+              <w:fldChar w:fldCharType="begin"/>
+            </w:r>
+            <w:r>
+              <w:rPr>
+                <w:noProof/>
+                <w:webHidden/>
+              </w:rPr>
+              <w:instrText xml:space="preserve"> PAGEREF _Toc472871767 \h </w:instrText>
+            </w:r>
+            <w:r>
+              <w:rPr>
+                <w:noProof/>
+                <w:webHidden/>
+              </w:rPr>
+            </w:r>
+            <w:r>
+              <w:rPr>
+                <w:noProof/>
+                <w:webHidden/>
+              </w:rPr>
+              <w:fldChar w:fldCharType="separate"/>
+            </w:r>
+            <w:r>
+              <w:rPr>
+                <w:noProof/>
+                <w:webHidden/>
+              </w:rPr>
+              <w:t>5</w:t>
+            </w:r>
+            <w:r>
+              <w:rPr>
+                <w:noProof/>
+                <w:webHidden/>
+              </w:rPr>
+              <w:fldChar w:fldCharType="end"/>
+            </w:r>
+          </w:hyperlink>
+        </w:p>
+        <w:p>
+          <w:pPr>
+            <w:pStyle w:val="TOC2"/>
+            <w:tabs>
+              <w:tab w:val="left" w:pos="660"/>
+              <w:tab w:val="right" w:leader="dot" w:pos="8497"/>
+            </w:tabs>
+            <w:rPr>
+              <w:rFonts w:asciiTheme="minorHAnsi" w:hAnsiTheme="minorHAnsi" w:cstheme="minorBidi"/>
+              <w:noProof/>
+              <w:lang w:eastAsia="en-GB"/>
+            </w:rPr>
+          </w:pPr>
+          <w:hyperlink w:anchor="_Toc472871768" w:history="1">
+            <w:r>
+              <w:rPr>
+                <w:rStyle w:val="Hyperlink"/>
+                <w:rFonts w:ascii="Times New Roman" w:hAnsi="Times New Roman"/>
+                <w:noProof/>
+              </w:rPr>
+              <w:t>A.</w:t>
+            </w:r>
+            <w:r>
+              <w:rPr>
+                <w:rFonts w:asciiTheme="minorHAnsi" w:hAnsiTheme="minorHAnsi" w:cstheme="minorBidi"/>
+                <w:noProof/>
+                <w:lang w:eastAsia="en-GB"/>
+              </w:rPr>
+              <w:tab/>
+            </w:r>
+            <w:r>
+              <w:rPr>
+                <w:rStyle w:val="Hyperlink"/>
+                <w:noProof/>
+              </w:rPr>
+              <w:t>License plate recognition</w:t>
+            </w:r>
+            <w:r>
+              <w:rPr>
+                <w:noProof/>
+                <w:webHidden/>
+              </w:rPr>
+              <w:tab/>
+            </w:r>
+            <w:r>
+              <w:rPr>
+                <w:noProof/>
+                <w:webHidden/>
+              </w:rPr>
+              <w:fldChar w:fldCharType="begin"/>
+            </w:r>
+            <w:r>
+              <w:rPr>
+                <w:noProof/>
+                <w:webHidden/>
+              </w:rPr>
+              <w:instrText xml:space="preserve"> PAGEREF _Toc472871768 \h </w:instrText>
+            </w:r>
+            <w:r>
+              <w:rPr>
+                <w:noProof/>
+                <w:webHidden/>
+              </w:rPr>
+            </w:r>
+            <w:r>
+              <w:rPr>
+                <w:noProof/>
+                <w:webHidden/>
+              </w:rPr>
+              <w:fldChar w:fldCharType="separate"/>
+            </w:r>
+            <w:r>
+              <w:rPr>
+                <w:noProof/>
+                <w:webHidden/>
+              </w:rPr>
+              <w:t>5</w:t>
+            </w:r>
+            <w:r>
+              <w:rPr>
+                <w:noProof/>
+                <w:webHidden/>
+              </w:rPr>
+              <w:fldChar w:fldCharType="end"/>
+            </w:r>
+          </w:hyperlink>
+        </w:p>
+        <w:p>
+          <w:pPr>
+            <w:pStyle w:val="TOC2"/>
+            <w:tabs>
+              <w:tab w:val="left" w:pos="660"/>
+              <w:tab w:val="right" w:leader="dot" w:pos="8497"/>
+            </w:tabs>
+            <w:rPr>
+              <w:rFonts w:asciiTheme="minorHAnsi" w:hAnsiTheme="minorHAnsi" w:cstheme="minorBidi"/>
+              <w:noProof/>
+              <w:lang w:eastAsia="en-GB"/>
+            </w:rPr>
+          </w:pPr>
+          <w:hyperlink w:anchor="_Toc472871769" w:history="1">
+            <w:r>
+              <w:rPr>
+                <w:rStyle w:val="Hyperlink"/>
+                <w:rFonts w:ascii="Times New Roman" w:hAnsi="Times New Roman"/>
+                <w:noProof/>
+              </w:rPr>
+              <w:t>B.</w:t>
+            </w:r>
+            <w:r>
+              <w:rPr>
+                <w:rFonts w:asciiTheme="minorHAnsi" w:hAnsiTheme="minorHAnsi" w:cstheme="minorBidi"/>
+                <w:noProof/>
+                <w:lang w:eastAsia="en-GB"/>
+              </w:rPr>
+              <w:tab/>
+            </w:r>
+            <w:r>
+              <w:rPr>
+                <w:rStyle w:val="Hyperlink"/>
+                <w:noProof/>
+              </w:rPr>
+              <w:t>Peer to peer network</w:t>
+            </w:r>
+            <w:r>
+              <w:rPr>
+                <w:noProof/>
+                <w:webHidden/>
+              </w:rPr>
+              <w:tab/>
+            </w:r>
+            <w:r>
+              <w:rPr>
+                <w:noProof/>
+                <w:webHidden/>
+              </w:rPr>
+              <w:fldChar w:fldCharType="begin"/>
+            </w:r>
+            <w:r>
+              <w:rPr>
+                <w:noProof/>
+                <w:webHidden/>
+              </w:rPr>
+              <w:instrText xml:space="preserve"> PAGEREF _Toc472871769 \h </w:instrText>
+            </w:r>
+            <w:r>
+              <w:rPr>
+                <w:noProof/>
+                <w:webHidden/>
+              </w:rPr>
+            </w:r>
+            <w:r>
+              <w:rPr>
+                <w:noProof/>
+                <w:webHidden/>
+              </w:rPr>
+              <w:fldChar w:fldCharType="separate"/>
+            </w:r>
+            <w:r>
+              <w:rPr>
+                <w:noProof/>
+                <w:webHidden/>
+              </w:rPr>
+              <w:t>6</w:t>
+            </w:r>
+            <w:r>
+              <w:rPr>
+                <w:noProof/>
+                <w:webHidden/>
+              </w:rPr>
+              <w:fldChar w:fldCharType="end"/>
+            </w:r>
+          </w:hyperlink>
+        </w:p>
+        <w:p>
+          <w:pPr>
+            <w:pStyle w:val="TOC2"/>
+            <w:tabs>
+              <w:tab w:val="left" w:pos="660"/>
+              <w:tab w:val="right" w:leader="dot" w:pos="8497"/>
+            </w:tabs>
+            <w:rPr>
+              <w:rFonts w:asciiTheme="minorHAnsi" w:hAnsiTheme="minorHAnsi" w:cstheme="minorBidi"/>
+              <w:noProof/>
+              <w:lang w:eastAsia="en-GB"/>
+            </w:rPr>
+          </w:pPr>
+          <w:hyperlink w:anchor="_Toc472871770" w:history="1">
+            <w:r>
+              <w:rPr>
+                <w:rStyle w:val="Hyperlink"/>
+                <w:rFonts w:ascii="Times New Roman" w:hAnsi="Times New Roman"/>
+                <w:noProof/>
+              </w:rPr>
+              <w:t>C.</w:t>
+            </w:r>
+            <w:r>
+              <w:rPr>
+                <w:rFonts w:asciiTheme="minorHAnsi" w:hAnsiTheme="minorHAnsi" w:cstheme="minorBidi"/>
+                <w:noProof/>
+                <w:lang w:eastAsia="en-GB"/>
+              </w:rPr>
+              <w:tab/>
+            </w:r>
+            <w:r>
+              <w:rPr>
+                <w:rStyle w:val="Hyperlink"/>
+                <w:noProof/>
+              </w:rPr>
+              <w:t>Photo evidence publication</w:t>
+            </w:r>
+            <w:r>
+              <w:rPr>
+                <w:noProof/>
+                <w:webHidden/>
+              </w:rPr>
+              <w:tab/>
+            </w:r>
+            <w:r>
+              <w:rPr>
+                <w:noProof/>
+                <w:webHidden/>
+              </w:rPr>
+              <w:fldChar w:fldCharType="begin"/>
+            </w:r>
+            <w:r>
+              <w:rPr>
+                <w:noProof/>
+                <w:webHidden/>
+              </w:rPr>
+              <w:instrText xml:space="preserve"> PAGEREF _Toc472871770 \h </w:instrText>
+            </w:r>
+            <w:r>
+              <w:rPr>
+                <w:noProof/>
+                <w:webHidden/>
+              </w:rPr>
+            </w:r>
+            <w:r>
+              <w:rPr>
+                <w:noProof/>
+                <w:webHidden/>
+              </w:rPr>
+              <w:fldChar w:fldCharType="separate"/>
+            </w:r>
+            <w:r>
+              <w:rPr>
+                <w:noProof/>
+                <w:webHidden/>
+              </w:rPr>
+              <w:t>6</w:t>
+            </w:r>
+            <w:r>
+              <w:rPr>
+                <w:noProof/>
+                <w:webHidden/>
+              </w:rPr>
+              <w:fldChar w:fldCharType="end"/>
+            </w:r>
+          </w:hyperlink>
+        </w:p>
+        <w:p>
+          <w:pPr>
+            <w:pStyle w:val="TOC1"/>
+            <w:rPr>
+              <w:rFonts w:asciiTheme="minorHAnsi" w:hAnsiTheme="minorHAnsi" w:cstheme="minorBidi"/>
+              <w:noProof/>
+              <w:lang w:eastAsia="en-GB"/>
+            </w:rPr>
+          </w:pPr>
+          <w:hyperlink w:anchor="_Toc472871771" w:history="1">
+            <w:r>
+              <w:rPr>
+                <w:rStyle w:val="Hyperlink"/>
+                <w:rFonts w:ascii="Times New Roman" w:hAnsi="Times New Roman"/>
+                <w:noProof/>
+              </w:rPr>
+              <w:t>VI.</w:t>
+            </w:r>
+            <w:r>
+              <w:rPr>
+                <w:rFonts w:asciiTheme="minorHAnsi" w:hAnsiTheme="minorHAnsi" w:cstheme="minorBidi"/>
+                <w:noProof/>
+                <w:lang w:eastAsia="en-GB"/>
+              </w:rPr>
+              <w:tab/>
+            </w:r>
+            <w:r>
+              <w:rPr>
+                <w:rStyle w:val="Hyperlink"/>
+                <w:noProof/>
+              </w:rPr>
+              <w:t>Design</w:t>
+            </w:r>
+            <w:r>
+              <w:rPr>
+                <w:noProof/>
+                <w:webHidden/>
+              </w:rPr>
+              <w:tab/>
+            </w:r>
+            <w:r>
+              <w:rPr>
+                <w:noProof/>
+                <w:webHidden/>
+              </w:rPr>
+              <w:fldChar w:fldCharType="begin"/>
+            </w:r>
+            <w:r>
+              <w:rPr>
+                <w:noProof/>
+                <w:webHidden/>
+              </w:rPr>
+              <w:instrText xml:space="preserve"> PAGEREF _Toc472871771 \h </w:instrText>
+            </w:r>
+            <w:r>
+              <w:rPr>
+                <w:noProof/>
+                <w:webHidden/>
+              </w:rPr>
+            </w:r>
+            <w:r>
+              <w:rPr>
+                <w:noProof/>
+                <w:webHidden/>
+              </w:rPr>
+              <w:fldChar w:fldCharType="separate"/>
+            </w:r>
+            <w:r>
+              <w:rPr>
+                <w:noProof/>
+                <w:webHidden/>
+              </w:rPr>
+              <w:t>6</w:t>
+            </w:r>
+            <w:r>
+              <w:rPr>
+                <w:noProof/>
+                <w:webHidden/>
+              </w:rPr>
+              <w:fldChar w:fldCharType="end"/>
+            </w:r>
+          </w:hyperlink>
+        </w:p>
+        <w:p>
+          <w:pPr>
+            <w:pStyle w:val="TOC2"/>
+            <w:tabs>
+              <w:tab w:val="left" w:pos="660"/>
+              <w:tab w:val="right" w:leader="dot" w:pos="8497"/>
+            </w:tabs>
+            <w:rPr>
+              <w:rFonts w:asciiTheme="minorHAnsi" w:hAnsiTheme="minorHAnsi" w:cstheme="minorBidi"/>
+              <w:noProof/>
+              <w:lang w:eastAsia="en-GB"/>
+            </w:rPr>
+          </w:pPr>
+          <w:hyperlink w:anchor="_Toc472871772" w:history="1">
+            <w:r>
+              <w:rPr>
+                <w:rStyle w:val="Hyperlink"/>
+                <w:rFonts w:ascii="Times New Roman" w:hAnsi="Times New Roman"/>
+                <w:noProof/>
+              </w:rPr>
+              <w:t>A.</w:t>
+            </w:r>
+            <w:r>
+              <w:rPr>
+                <w:rFonts w:asciiTheme="minorHAnsi" w:hAnsiTheme="minorHAnsi" w:cstheme="minorBidi"/>
+                <w:noProof/>
+                <w:lang w:eastAsia="en-GB"/>
+              </w:rPr>
+              <w:tab/>
+            </w:r>
+            <w:r>
+              <w:rPr>
+                <w:rStyle w:val="Hyperlink"/>
+                <w:noProof/>
+              </w:rPr>
+              <w:t>License plate recognition</w:t>
+            </w:r>
+            <w:r>
+              <w:rPr>
+                <w:noProof/>
+                <w:webHidden/>
+              </w:rPr>
+              <w:tab/>
+            </w:r>
+            <w:r>
+              <w:rPr>
+                <w:noProof/>
+                <w:webHidden/>
+              </w:rPr>
+              <w:fldChar w:fldCharType="begin"/>
+            </w:r>
+            <w:r>
+              <w:rPr>
+                <w:noProof/>
+                <w:webHidden/>
+              </w:rPr>
+              <w:instrText xml:space="preserve"> PAGEREF _Toc472871772 \h </w:instrText>
+            </w:r>
+            <w:r>
+              <w:rPr>
+                <w:noProof/>
+                <w:webHidden/>
+              </w:rPr>
+            </w:r>
+            <w:r>
+              <w:rPr>
+                <w:noProof/>
+                <w:webHidden/>
+              </w:rPr>
+              <w:fldChar w:fldCharType="separate"/>
+            </w:r>
+            <w:r>
+              <w:rPr>
+                <w:noProof/>
+                <w:webHidden/>
+              </w:rPr>
+              <w:t>6</w:t>
+            </w:r>
+            <w:r>
+              <w:rPr>
+                <w:noProof/>
+                <w:webHidden/>
+              </w:rPr>
+              <w:fldChar w:fldCharType="end"/>
+            </w:r>
+          </w:hyperlink>
+        </w:p>
+        <w:p>
+          <w:pPr>
+            <w:pStyle w:val="TOC2"/>
+            <w:tabs>
+              <w:tab w:val="left" w:pos="660"/>
+              <w:tab w:val="right" w:leader="dot" w:pos="8497"/>
+            </w:tabs>
+            <w:rPr>
+              <w:rFonts w:asciiTheme="minorHAnsi" w:hAnsiTheme="minorHAnsi" w:cstheme="minorBidi"/>
+              <w:noProof/>
+              <w:lang w:eastAsia="en-GB"/>
+            </w:rPr>
+          </w:pPr>
+          <w:hyperlink w:anchor="_Toc472871773" w:history="1">
+            <w:r>
+              <w:rPr>
+                <w:rStyle w:val="Hyperlink"/>
+                <w:rFonts w:ascii="Times New Roman" w:hAnsi="Times New Roman"/>
+                <w:noProof/>
+              </w:rPr>
+              <w:t>B.</w:t>
+            </w:r>
+            <w:r>
+              <w:rPr>
+                <w:rFonts w:asciiTheme="minorHAnsi" w:hAnsiTheme="minorHAnsi" w:cstheme="minorBidi"/>
+                <w:noProof/>
+                <w:lang w:eastAsia="en-GB"/>
+              </w:rPr>
+              <w:tab/>
+            </w:r>
+            <w:r>
+              <w:rPr>
+                <w:rStyle w:val="Hyperlink"/>
+                <w:noProof/>
+              </w:rPr>
+              <w:t>Peer to peer network</w:t>
+            </w:r>
+            <w:r>
+              <w:rPr>
+                <w:noProof/>
+                <w:webHidden/>
+              </w:rPr>
+              <w:tab/>
+            </w:r>
+            <w:r>
+              <w:rPr>
+                <w:noProof/>
+                <w:webHidden/>
+              </w:rPr>
+              <w:fldChar w:fldCharType="begin"/>
+            </w:r>
+            <w:r>
+              <w:rPr>
+                <w:noProof/>
+                <w:webHidden/>
+              </w:rPr>
+              <w:instrText xml:space="preserve"> PAGEREF _Toc472871773 \h </w:instrText>
+            </w:r>
+            <w:r>
+              <w:rPr>
+                <w:noProof/>
+                <w:webHidden/>
+              </w:rPr>
+            </w:r>
+            <w:r>
+              <w:rPr>
+                <w:noProof/>
+                <w:webHidden/>
+              </w:rPr>
+              <w:fldChar w:fldCharType="separate"/>
+            </w:r>
+            <w:r>
+              <w:rPr>
+                <w:noProof/>
+                <w:webHidden/>
+              </w:rPr>
+              <w:t>6</w:t>
+            </w:r>
+            <w:r>
+              <w:rPr>
+                <w:noProof/>
+                <w:webHidden/>
+              </w:rPr>
+              <w:fldChar w:fldCharType="end"/>
+            </w:r>
+          </w:hyperlink>
+        </w:p>
+        <w:p>
+          <w:pPr>
+            <w:pStyle w:val="TOC2"/>
+            <w:tabs>
+              <w:tab w:val="left" w:pos="660"/>
+              <w:tab w:val="right" w:leader="dot" w:pos="8497"/>
+            </w:tabs>
+            <w:rPr>
+              <w:rFonts w:asciiTheme="minorHAnsi" w:hAnsiTheme="minorHAnsi" w:cstheme="minorBidi"/>
+              <w:noProof/>
+              <w:lang w:eastAsia="en-GB"/>
+            </w:rPr>
+          </w:pPr>
+          <w:hyperlink w:anchor="_Toc472871774" w:history="1">
+            <w:r>
+              <w:rPr>
+                <w:rStyle w:val="Hyperlink"/>
+                <w:rFonts w:ascii="Times New Roman" w:hAnsi="Times New Roman"/>
+                <w:noProof/>
+              </w:rPr>
+              <w:t>C.</w:t>
+            </w:r>
+            <w:r>
+              <w:rPr>
+                <w:rFonts w:asciiTheme="minorHAnsi" w:hAnsiTheme="minorHAnsi" w:cstheme="minorBidi"/>
+                <w:noProof/>
+                <w:lang w:eastAsia="en-GB"/>
+              </w:rPr>
+              <w:tab/>
+            </w:r>
+            <w:r>
+              <w:rPr>
+                <w:rStyle w:val="Hyperlink"/>
+                <w:noProof/>
+              </w:rPr>
+              <w:t>Photo evidence publication</w:t>
+            </w:r>
+            <w:r>
+              <w:rPr>
+                <w:noProof/>
+                <w:webHidden/>
+              </w:rPr>
+              <w:tab/>
+            </w:r>
+            <w:r>
+              <w:rPr>
+                <w:noProof/>
+                <w:webHidden/>
+              </w:rPr>
+              <w:fldChar w:fldCharType="begin"/>
+            </w:r>
+            <w:r>
+              <w:rPr>
+                <w:noProof/>
+                <w:webHidden/>
+              </w:rPr>
+              <w:instrText xml:space="preserve"> PAGEREF _Toc472871774 \h </w:instrText>
+            </w:r>
+            <w:r>
+              <w:rPr>
+                <w:noProof/>
+                <w:webHidden/>
+              </w:rPr>
+            </w:r>
+            <w:r>
+              <w:rPr>
+                <w:noProof/>
+                <w:webHidden/>
+              </w:rPr>
+              <w:fldChar w:fldCharType="separate"/>
+            </w:r>
+            <w:r>
+              <w:rPr>
+                <w:noProof/>
+                <w:webHidden/>
+              </w:rPr>
+              <w:t>6</w:t>
+            </w:r>
+            <w:r>
+              <w:rPr>
+                <w:noProof/>
+                <w:webHidden/>
+              </w:rPr>
+              <w:fldChar w:fldCharType="end"/>
+            </w:r>
+          </w:hyperlink>
+        </w:p>
+        <w:p>
+          <w:pPr>
+            <w:pStyle w:val="TOC1"/>
+            <w:rPr>
+              <w:rFonts w:asciiTheme="minorHAnsi" w:hAnsiTheme="minorHAnsi" w:cstheme="minorBidi"/>
+              <w:noProof/>
+              <w:lang w:eastAsia="en-GB"/>
+            </w:rPr>
+          </w:pPr>
+          <w:hyperlink w:anchor="_Toc472871775" w:history="1">
+            <w:r>
+              <w:rPr>
+                <w:rStyle w:val="Hyperlink"/>
+                <w:rFonts w:ascii="Times New Roman" w:hAnsi="Times New Roman"/>
+                <w:noProof/>
+              </w:rPr>
+              <w:t>VII.</w:t>
+            </w:r>
+            <w:r>
+              <w:rPr>
+                <w:rFonts w:asciiTheme="minorHAnsi" w:hAnsiTheme="minorHAnsi" w:cstheme="minorBidi"/>
+                <w:noProof/>
+                <w:lang w:eastAsia="en-GB"/>
+              </w:rPr>
+              <w:tab/>
+            </w:r>
+            <w:r>
+              <w:rPr>
+                <w:rStyle w:val="Hyperlink"/>
+                <w:noProof/>
+              </w:rPr>
+              <w:t>Build</w:t>
+            </w:r>
+            <w:r>
+              <w:rPr>
+                <w:noProof/>
+                <w:webHidden/>
+              </w:rPr>
+              <w:tab/>
+            </w:r>
+            <w:r>
+              <w:rPr>
+                <w:noProof/>
+                <w:webHidden/>
+              </w:rPr>
+              <w:fldChar w:fldCharType="begin"/>
+            </w:r>
+            <w:r>
+              <w:rPr>
+                <w:noProof/>
+                <w:webHidden/>
+              </w:rPr>
+              <w:instrText xml:space="preserve"> PAGEREF _Toc472871775 \h </w:instrText>
+            </w:r>
+            <w:r>
+              <w:rPr>
+                <w:noProof/>
+                <w:webHidden/>
+              </w:rPr>
+            </w:r>
+            <w:r>
+              <w:rPr>
+                <w:noProof/>
+                <w:webHidden/>
+              </w:rPr>
+              <w:fldChar w:fldCharType="separate"/>
+            </w:r>
+            <w:r>
+              <w:rPr>
+                <w:noProof/>
+                <w:webHidden/>
+              </w:rPr>
+              <w:t>6</w:t>
+            </w:r>
+            <w:r>
+              <w:rPr>
+                <w:noProof/>
+                <w:webHidden/>
+              </w:rPr>
+              <w:fldChar w:fldCharType="end"/>
+            </w:r>
+          </w:hyperlink>
+        </w:p>
+        <w:p>
+          <w:pPr>
+            <w:pStyle w:val="TOC2"/>
+            <w:tabs>
+              <w:tab w:val="left" w:pos="660"/>
+              <w:tab w:val="right" w:leader="dot" w:pos="8497"/>
+            </w:tabs>
+            <w:rPr>
+              <w:rFonts w:asciiTheme="minorHAnsi" w:hAnsiTheme="minorHAnsi" w:cstheme="minorBidi"/>
+              <w:noProof/>
+              <w:lang w:eastAsia="en-GB"/>
+            </w:rPr>
+          </w:pPr>
+          <w:hyperlink w:anchor="_Toc472871776" w:history="1">
+            <w:r>
+              <w:rPr>
+                <w:rStyle w:val="Hyperlink"/>
+                <w:rFonts w:ascii="Times New Roman" w:hAnsi="Times New Roman"/>
+                <w:noProof/>
+              </w:rPr>
+              <w:t>A.</w:t>
+            </w:r>
+            <w:r>
+              <w:rPr>
+                <w:rFonts w:asciiTheme="minorHAnsi" w:hAnsiTheme="minorHAnsi" w:cstheme="minorBidi"/>
+                <w:noProof/>
+                <w:lang w:eastAsia="en-GB"/>
+              </w:rPr>
+              <w:tab/>
+            </w:r>
+            <w:r>
+              <w:rPr>
+                <w:rStyle w:val="Hyperlink"/>
+                <w:noProof/>
+              </w:rPr>
+              <w:t>License plate recognition</w:t>
+            </w:r>
+            <w:r>
+              <w:rPr>
+                <w:noProof/>
+                <w:webHidden/>
+              </w:rPr>
+              <w:tab/>
+            </w:r>
+            <w:r>
+              <w:rPr>
+                <w:noProof/>
+                <w:webHidden/>
+              </w:rPr>
+              <w:fldChar w:fldCharType="begin"/>
+            </w:r>
+            <w:r>
+              <w:rPr>
+                <w:noProof/>
+                <w:webHidden/>
+              </w:rPr>
+              <w:instrText xml:space="preserve"> PAGEREF _Toc472871776 \h </w:instrText>
+            </w:r>
+            <w:r>
+              <w:rPr>
+                <w:noProof/>
+                <w:webHidden/>
+              </w:rPr>
+            </w:r>
+            <w:r>
+              <w:rPr>
+                <w:noProof/>
+                <w:webHidden/>
+              </w:rPr>
+              <w:fldChar w:fldCharType="separate"/>
+            </w:r>
+            <w:r>
+              <w:rPr>
+                <w:noProof/>
+                <w:webHidden/>
+              </w:rPr>
+              <w:t>6</w:t>
+            </w:r>
+            <w:r>
+              <w:rPr>
+                <w:noProof/>
+                <w:webHidden/>
+              </w:rPr>
+              <w:fldChar w:fldCharType="end"/>
+            </w:r>
+          </w:hyperlink>
+        </w:p>
+        <w:p>
+          <w:pPr>
+            <w:pStyle w:val="TOC2"/>
+            <w:tabs>
+              <w:tab w:val="left" w:pos="660"/>
+              <w:tab w:val="right" w:leader="dot" w:pos="8497"/>
+            </w:tabs>
+            <w:rPr>
+              <w:rFonts w:asciiTheme="minorHAnsi" w:hAnsiTheme="minorHAnsi" w:cstheme="minorBidi"/>
+              <w:noProof/>
+              <w:lang w:eastAsia="en-GB"/>
+            </w:rPr>
+          </w:pPr>
+          <w:hyperlink w:anchor="_Toc472871777" w:history="1">
+            <w:r>
+              <w:rPr>
+                <w:rStyle w:val="Hyperlink"/>
+                <w:rFonts w:ascii="Times New Roman" w:hAnsi="Times New Roman"/>
+                <w:noProof/>
+              </w:rPr>
+              <w:t>B.</w:t>
+            </w:r>
+            <w:r>
+              <w:rPr>
+                <w:rFonts w:asciiTheme="minorHAnsi" w:hAnsiTheme="minorHAnsi" w:cstheme="minorBidi"/>
+                <w:noProof/>
+                <w:lang w:eastAsia="en-GB"/>
+              </w:rPr>
+              <w:tab/>
+            </w:r>
+            <w:r>
+              <w:rPr>
+                <w:rStyle w:val="Hyperlink"/>
+                <w:noProof/>
+              </w:rPr>
+              <w:t>Peer to peer network</w:t>
+            </w:r>
+            <w:r>
+              <w:rPr>
+                <w:noProof/>
+                <w:webHidden/>
+              </w:rPr>
+              <w:tab/>
+            </w:r>
+            <w:r>
+              <w:rPr>
+                <w:noProof/>
+                <w:webHidden/>
+              </w:rPr>
+              <w:fldChar w:fldCharType="begin"/>
+            </w:r>
+            <w:r>
+              <w:rPr>
+                <w:noProof/>
+                <w:webHidden/>
+              </w:rPr>
+              <w:instrText xml:space="preserve"> PAGEREF _Toc472871777 \h </w:instrText>
+            </w:r>
+            <w:r>
+              <w:rPr>
+                <w:noProof/>
+                <w:webHidden/>
+              </w:rPr>
+            </w:r>
+            <w:r>
+              <w:rPr>
+                <w:noProof/>
+                <w:webHidden/>
+              </w:rPr>
+              <w:fldChar w:fldCharType="separate"/>
+            </w:r>
+            <w:r>
+              <w:rPr>
+                <w:noProof/>
+                <w:webHidden/>
+              </w:rPr>
+              <w:t>6</w:t>
+            </w:r>
+            <w:r>
+              <w:rPr>
+                <w:noProof/>
+                <w:webHidden/>
+              </w:rPr>
+              <w:fldChar w:fldCharType="end"/>
+            </w:r>
+          </w:hyperlink>
+        </w:p>
+        <w:p>
+          <w:pPr>
+            <w:pStyle w:val="TOC2"/>
+            <w:tabs>
+              <w:tab w:val="left" w:pos="660"/>
+              <w:tab w:val="right" w:leader="dot" w:pos="8497"/>
+            </w:tabs>
+            <w:rPr>
+              <w:rFonts w:asciiTheme="minorHAnsi" w:hAnsiTheme="minorHAnsi" w:cstheme="minorBidi"/>
+              <w:noProof/>
+              <w:lang w:eastAsia="en-GB"/>
+            </w:rPr>
+          </w:pPr>
+          <w:hyperlink w:anchor="_Toc472871778" w:history="1">
+            <w:r>
+              <w:rPr>
+                <w:rStyle w:val="Hyperlink"/>
+                <w:rFonts w:ascii="Times New Roman" w:hAnsi="Times New Roman"/>
+                <w:noProof/>
+              </w:rPr>
+              <w:t>C.</w:t>
+            </w:r>
+            <w:r>
+              <w:rPr>
+                <w:rFonts w:asciiTheme="minorHAnsi" w:hAnsiTheme="minorHAnsi" w:cstheme="minorBidi"/>
+                <w:noProof/>
+                <w:lang w:eastAsia="en-GB"/>
+              </w:rPr>
+              <w:tab/>
+            </w:r>
+            <w:r>
+              <w:rPr>
+                <w:rStyle w:val="Hyperlink"/>
+                <w:noProof/>
+              </w:rPr>
+              <w:t>Photo evidence publication</w:t>
+            </w:r>
+            <w:r>
+              <w:rPr>
+                <w:noProof/>
+                <w:webHidden/>
+              </w:rPr>
+              <w:tab/>
+            </w:r>
+            <w:r>
+              <w:rPr>
+                <w:noProof/>
+                <w:webHidden/>
+              </w:rPr>
+              <w:fldChar w:fldCharType="begin"/>
+            </w:r>
+            <w:r>
+              <w:rPr>
+                <w:noProof/>
+                <w:webHidden/>
+              </w:rPr>
+              <w:instrText xml:space="preserve"> PAGEREF _Toc472871778 \h </w:instrText>
+            </w:r>
+            <w:r>
+              <w:rPr>
+                <w:noProof/>
+                <w:webHidden/>
+              </w:rPr>
+            </w:r>
+            <w:r>
+              <w:rPr>
+                <w:noProof/>
+                <w:webHidden/>
+              </w:rPr>
+              <w:fldChar w:fldCharType="separate"/>
+            </w:r>
+            <w:r>
+              <w:rPr>
+                <w:noProof/>
+                <w:webHidden/>
+              </w:rPr>
+              <w:t>6</w:t>
+            </w:r>
+            <w:r>
+              <w:rPr>
+                <w:noProof/>
+                <w:webHidden/>
+              </w:rPr>
+              <w:fldChar w:fldCharType="end"/>
+            </w:r>
+          </w:hyperlink>
+        </w:p>
+        <w:p>
+          <w:pPr>
+            <w:pStyle w:val="TOC1"/>
+            <w:rPr>
+              <w:rFonts w:asciiTheme="minorHAnsi" w:hAnsiTheme="minorHAnsi" w:cstheme="minorBidi"/>
+              <w:noProof/>
+              <w:lang w:eastAsia="en-GB"/>
+            </w:rPr>
+          </w:pPr>
+          <w:hyperlink w:anchor="_Toc472871779" w:history="1">
+            <w:r>
+              <w:rPr>
+                <w:rStyle w:val="Hyperlink"/>
+                <w:rFonts w:ascii="Times New Roman" w:hAnsi="Times New Roman"/>
+                <w:noProof/>
+              </w:rPr>
+              <w:t>VIII.</w:t>
+            </w:r>
+            <w:r>
+              <w:rPr>
+                <w:rFonts w:asciiTheme="minorHAnsi" w:hAnsiTheme="minorHAnsi" w:cstheme="minorBidi"/>
+                <w:noProof/>
+                <w:lang w:eastAsia="en-GB"/>
+              </w:rPr>
+              <w:tab/>
+            </w:r>
+            <w:r>
+              <w:rPr>
+                <w:rStyle w:val="Hyperlink"/>
+                <w:noProof/>
+              </w:rPr>
+              <w:t>Testing</w:t>
+            </w:r>
+            <w:r>
+              <w:rPr>
+                <w:noProof/>
+                <w:webHidden/>
+              </w:rPr>
+              <w:tab/>
+            </w:r>
+            <w:r>
+              <w:rPr>
+                <w:noProof/>
+                <w:webHidden/>
+              </w:rPr>
+              <w:fldChar w:fldCharType="begin"/>
+            </w:r>
+            <w:r>
+              <w:rPr>
+                <w:noProof/>
+                <w:webHidden/>
+              </w:rPr>
+              <w:instrText xml:space="preserve"> PAGEREF _Toc472871779 \h </w:instrText>
+            </w:r>
+            <w:r>
+              <w:rPr>
+                <w:noProof/>
+                <w:webHidden/>
+              </w:rPr>
+            </w:r>
+            <w:r>
+              <w:rPr>
+                <w:noProof/>
+                <w:webHidden/>
+              </w:rPr>
+              <w:fldChar w:fldCharType="separate"/>
+            </w:r>
+            <w:r>
+              <w:rPr>
+                <w:noProof/>
+                <w:webHidden/>
+              </w:rPr>
+              <w:t>6</w:t>
+            </w:r>
+            <w:r>
+              <w:rPr>
+                <w:noProof/>
+                <w:webHidden/>
+              </w:rPr>
+              <w:fldChar w:fldCharType="end"/>
+            </w:r>
+          </w:hyperlink>
+        </w:p>
+        <w:p>
+          <w:pPr>
+            <w:pStyle w:val="TOC2"/>
+            <w:tabs>
+              <w:tab w:val="left" w:pos="660"/>
+              <w:tab w:val="right" w:leader="dot" w:pos="8497"/>
+            </w:tabs>
+            <w:rPr>
+              <w:rFonts w:asciiTheme="minorHAnsi" w:hAnsiTheme="minorHAnsi" w:cstheme="minorBidi"/>
+              <w:noProof/>
+              <w:lang w:eastAsia="en-GB"/>
+            </w:rPr>
+          </w:pPr>
+          <w:hyperlink w:anchor="_Toc472871780" w:history="1">
+            <w:r>
+              <w:rPr>
+                <w:rStyle w:val="Hyperlink"/>
+                <w:rFonts w:ascii="Times New Roman" w:hAnsi="Times New Roman"/>
+                <w:noProof/>
+              </w:rPr>
+              <w:t>A.</w:t>
+            </w:r>
+            <w:r>
+              <w:rPr>
+                <w:rFonts w:asciiTheme="minorHAnsi" w:hAnsiTheme="minorHAnsi" w:cstheme="minorBidi"/>
+                <w:noProof/>
+                <w:lang w:eastAsia="en-GB"/>
+              </w:rPr>
+              <w:tab/>
+            </w:r>
+            <w:r>
+              <w:rPr>
+                <w:rStyle w:val="Hyperlink"/>
+                <w:noProof/>
+              </w:rPr>
+              <w:t>License plate recognition</w:t>
+            </w:r>
+            <w:r>
+              <w:rPr>
+                <w:noProof/>
+                <w:webHidden/>
+              </w:rPr>
+              <w:tab/>
+            </w:r>
+            <w:r>
+              <w:rPr>
+                <w:noProof/>
+                <w:webHidden/>
+              </w:rPr>
+              <w:fldChar w:fldCharType="begin"/>
+            </w:r>
+            <w:r>
+              <w:rPr>
+                <w:noProof/>
+                <w:webHidden/>
+              </w:rPr>
+              <w:instrText xml:space="preserve"> PAGEREF _Toc472871780 \h </w:instrText>
+            </w:r>
+            <w:r>
+              <w:rPr>
+                <w:noProof/>
+                <w:webHidden/>
+              </w:rPr>
+            </w:r>
+            <w:r>
+              <w:rPr>
+                <w:noProof/>
+                <w:webHidden/>
+              </w:rPr>
+              <w:fldChar w:fldCharType="separate"/>
+            </w:r>
+            <w:r>
+              <w:rPr>
+                <w:noProof/>
+                <w:webHidden/>
+              </w:rPr>
+              <w:t>6</w:t>
+            </w:r>
+            <w:r>
+              <w:rPr>
+                <w:noProof/>
+                <w:webHidden/>
+              </w:rPr>
+              <w:fldChar w:fldCharType="end"/>
+            </w:r>
+          </w:hyperlink>
+        </w:p>
+        <w:p>
+          <w:pPr>
+            <w:pStyle w:val="TOC2"/>
+            <w:tabs>
+              <w:tab w:val="left" w:pos="660"/>
+              <w:tab w:val="right" w:leader="dot" w:pos="8497"/>
+            </w:tabs>
+            <w:rPr>
+              <w:rFonts w:asciiTheme="minorHAnsi" w:hAnsiTheme="minorHAnsi" w:cstheme="minorBidi"/>
+              <w:noProof/>
+              <w:lang w:eastAsia="en-GB"/>
+            </w:rPr>
+          </w:pPr>
+          <w:hyperlink w:anchor="_Toc472871781" w:history="1">
+            <w:r>
+              <w:rPr>
+                <w:rStyle w:val="Hyperlink"/>
+                <w:rFonts w:ascii="Times New Roman" w:hAnsi="Times New Roman"/>
+                <w:noProof/>
+              </w:rPr>
+              <w:t>B.</w:t>
+            </w:r>
+            <w:r>
+              <w:rPr>
+                <w:rFonts w:asciiTheme="minorHAnsi" w:hAnsiTheme="minorHAnsi" w:cstheme="minorBidi"/>
+                <w:noProof/>
+                <w:lang w:eastAsia="en-GB"/>
+              </w:rPr>
+              <w:tab/>
+            </w:r>
+            <w:r>
+              <w:rPr>
+                <w:rStyle w:val="Hyperlink"/>
+                <w:noProof/>
+              </w:rPr>
+              <w:t>Peer to peer network</w:t>
+            </w:r>
+            <w:r>
+              <w:rPr>
+                <w:noProof/>
+                <w:webHidden/>
+              </w:rPr>
+              <w:tab/>
+            </w:r>
+            <w:r>
+              <w:rPr>
+                <w:noProof/>
+                <w:webHidden/>
+              </w:rPr>
+              <w:fldChar w:fldCharType="begin"/>
+            </w:r>
+            <w:r>
+              <w:rPr>
+                <w:noProof/>
+                <w:webHidden/>
+              </w:rPr>
+              <w:instrText xml:space="preserve"> PAGEREF _Toc472871781 \h </w:instrText>
+            </w:r>
+            <w:r>
+              <w:rPr>
+                <w:noProof/>
+                <w:webHidden/>
+              </w:rPr>
+            </w:r>
+            <w:r>
+              <w:rPr>
+                <w:noProof/>
+                <w:webHidden/>
+              </w:rPr>
+              <w:fldChar w:fldCharType="separate"/>
+            </w:r>
+            <w:r>
+              <w:rPr>
+                <w:noProof/>
+                <w:webHidden/>
+              </w:rPr>
+              <w:t>6</w:t>
+            </w:r>
+            <w:r>
+              <w:rPr>
+                <w:noProof/>
+                <w:webHidden/>
+              </w:rPr>
+              <w:fldChar w:fldCharType="end"/>
+            </w:r>
+          </w:hyperlink>
+        </w:p>
+        <w:p>
+          <w:pPr>
+            <w:pStyle w:val="TOC2"/>
+            <w:tabs>
+              <w:tab w:val="left" w:pos="660"/>
+              <w:tab w:val="right" w:leader="dot" w:pos="8497"/>
+            </w:tabs>
+            <w:rPr>
+              <w:rFonts w:asciiTheme="minorHAnsi" w:hAnsiTheme="minorHAnsi" w:cstheme="minorBidi"/>
+              <w:noProof/>
+              <w:lang w:eastAsia="en-GB"/>
+            </w:rPr>
+          </w:pPr>
+          <w:hyperlink w:anchor="_Toc472871782" w:history="1">
+            <w:r>
+              <w:rPr>
+                <w:rStyle w:val="Hyperlink"/>
+                <w:rFonts w:ascii="Times New Roman" w:hAnsi="Times New Roman"/>
+                <w:noProof/>
+              </w:rPr>
+              <w:t>C.</w:t>
+            </w:r>
+            <w:r>
+              <w:rPr>
+                <w:rFonts w:asciiTheme="minorHAnsi" w:hAnsiTheme="minorHAnsi" w:cstheme="minorBidi"/>
+                <w:noProof/>
+                <w:lang w:eastAsia="en-GB"/>
+              </w:rPr>
+              <w:tab/>
+            </w:r>
+            <w:r>
+              <w:rPr>
+                <w:rStyle w:val="Hyperlink"/>
+                <w:noProof/>
+              </w:rPr>
+              <w:t>Photo evidence publication</w:t>
+            </w:r>
+            <w:r>
+              <w:rPr>
+                <w:noProof/>
+                <w:webHidden/>
+              </w:rPr>
+              <w:tab/>
+            </w:r>
+            <w:r>
+              <w:rPr>
+                <w:noProof/>
+                <w:webHidden/>
+              </w:rPr>
+              <w:fldChar w:fldCharType="begin"/>
+            </w:r>
+            <w:r>
+              <w:rPr>
+                <w:noProof/>
+                <w:webHidden/>
+              </w:rPr>
+              <w:instrText xml:space="preserve"> PAGEREF _Toc472871782 \h </w:instrText>
+            </w:r>
+            <w:r>
+              <w:rPr>
+                <w:noProof/>
+                <w:webHidden/>
+              </w:rPr>
+            </w:r>
+            <w:r>
+              <w:rPr>
+                <w:noProof/>
+                <w:webHidden/>
+              </w:rPr>
+              <w:fldChar w:fldCharType="separate"/>
+            </w:r>
+            <w:r>
+              <w:rPr>
+                <w:noProof/>
+                <w:webHidden/>
+              </w:rPr>
+              <w:t>7</w:t>
+            </w:r>
+            <w:r>
+              <w:rPr>
+                <w:noProof/>
+                <w:webHidden/>
+              </w:rPr>
+              <w:fldChar w:fldCharType="end"/>
+            </w:r>
+          </w:hyperlink>
+        </w:p>
+        <w:p>
+          <w:pPr>
+            <w:pStyle w:val="TOC1"/>
+            <w:rPr>
+              <w:rFonts w:asciiTheme="minorHAnsi" w:hAnsiTheme="minorHAnsi" w:cstheme="minorBidi"/>
+              <w:noProof/>
+              <w:lang w:eastAsia="en-GB"/>
+            </w:rPr>
+          </w:pPr>
+          <w:hyperlink w:anchor="_Toc472871783" w:history="1">
+            <w:r>
+              <w:rPr>
+                <w:rStyle w:val="Hyperlink"/>
+                <w:rFonts w:ascii="Times New Roman" w:hAnsi="Times New Roman"/>
+                <w:noProof/>
+              </w:rPr>
+              <w:t>IX.</w:t>
+            </w:r>
+            <w:r>
+              <w:rPr>
+                <w:rFonts w:asciiTheme="minorHAnsi" w:hAnsiTheme="minorHAnsi" w:cstheme="minorBidi"/>
+                <w:noProof/>
+                <w:lang w:eastAsia="en-GB"/>
+              </w:rPr>
+              <w:tab/>
+            </w:r>
+            <w:r>
+              <w:rPr>
+                <w:rStyle w:val="Hyperlink"/>
+                <w:noProof/>
+              </w:rPr>
+              <w:t>Deployment and Maintainance</w:t>
+            </w:r>
+            <w:r>
+              <w:rPr>
+                <w:noProof/>
+                <w:webHidden/>
+              </w:rPr>
+              <w:tab/>
+            </w:r>
+            <w:r>
+              <w:rPr>
+                <w:noProof/>
+                <w:webHidden/>
+              </w:rPr>
+              <w:fldChar w:fldCharType="begin"/>
+            </w:r>
+            <w:r>
+              <w:rPr>
+                <w:noProof/>
+                <w:webHidden/>
+              </w:rPr>
+              <w:instrText xml:space="preserve"> PAGEREF _Toc472871783 \h </w:instrText>
+            </w:r>
+            <w:r>
+              <w:rPr>
+                <w:noProof/>
+                <w:webHidden/>
+              </w:rPr>
+            </w:r>
+            <w:r>
+              <w:rPr>
+                <w:noProof/>
+                <w:webHidden/>
+              </w:rPr>
+              <w:fldChar w:fldCharType="separate"/>
+            </w:r>
+            <w:r>
+              <w:rPr>
+                <w:noProof/>
+                <w:webHidden/>
+              </w:rPr>
+              <w:t>7</w:t>
+            </w:r>
+            <w:r>
+              <w:rPr>
+                <w:noProof/>
+                <w:webHidden/>
+              </w:rPr>
+              <w:fldChar w:fldCharType="end"/>
+            </w:r>
+          </w:hyperlink>
+        </w:p>
+        <w:p>
+          <w:pPr>
+            <w:pStyle w:val="TOC1"/>
+            <w:rPr>
+              <w:rFonts w:asciiTheme="minorHAnsi" w:hAnsiTheme="minorHAnsi" w:cstheme="minorBidi"/>
+              <w:noProof/>
+              <w:lang w:eastAsia="en-GB"/>
+            </w:rPr>
+          </w:pPr>
+          <w:hyperlink w:anchor="_Toc472871784" w:history="1">
+            <w:r>
+              <w:rPr>
+                <w:rStyle w:val="Hyperlink"/>
+                <w:rFonts w:ascii="Times New Roman" w:hAnsi="Times New Roman"/>
+                <w:noProof/>
+              </w:rPr>
+              <w:t>X.</w:t>
+            </w:r>
+            <w:r>
+              <w:rPr>
+                <w:rFonts w:asciiTheme="minorHAnsi" w:hAnsiTheme="minorHAnsi" w:cstheme="minorBidi"/>
+                <w:noProof/>
+                <w:lang w:eastAsia="en-GB"/>
+              </w:rPr>
+              <w:tab/>
+            </w:r>
+            <w:r>
+              <w:rPr>
+                <w:rStyle w:val="Hyperlink"/>
+                <w:noProof/>
+              </w:rPr>
+              <w:t>References</w:t>
+            </w:r>
+            <w:r>
+              <w:rPr>
+                <w:noProof/>
+                <w:webHidden/>
+              </w:rPr>
+              <w:tab/>
+            </w:r>
+            <w:r>
+              <w:rPr>
+                <w:noProof/>
+                <w:webHidden/>
+              </w:rPr>
+              <w:fldChar w:fldCharType="begin"/>
+            </w:r>
+            <w:r>
+              <w:rPr>
+                <w:noProof/>
+                <w:webHidden/>
+              </w:rPr>
+              <w:instrText xml:space="preserve"> PAGEREF _Toc472871784 \h </w:instrText>
+            </w:r>
+            <w:r>
+              <w:rPr>
+                <w:noProof/>
+                <w:webHidden/>
+              </w:rPr>
+            </w:r>
+            <w:r>
+              <w:rPr>
+                <w:noProof/>
+                <w:webHidden/>
+              </w:rPr>
+              <w:fldChar w:fldCharType="separate"/>
+            </w:r>
+            <w:r>
+              <w:rPr>
+                <w:noProof/>
+                <w:webHidden/>
+              </w:rPr>
+              <w:t>7</w:t>
+            </w:r>
+            <w:r>
+              <w:rPr>
+                <w:noProof/>
+                <w:webHidden/>
+              </w:rPr>
+              <w:fldChar w:fldCharType="end"/>
+            </w:r>
+          </w:hyperlink>
+        </w:p>
+        <w:p>
+          <w:pPr>
+            <w:pStyle w:val="TOC1"/>
+            <w:rPr>
+              <w:rFonts w:asciiTheme="minorHAnsi" w:hAnsiTheme="minorHAnsi" w:cstheme="minorBidi"/>
+              <w:noProof/>
+              <w:lang w:eastAsia="en-GB"/>
+            </w:rPr>
+          </w:pPr>
+          <w:hyperlink w:anchor="_Toc472871785" w:history="1">
+            <w:r>
+              <w:rPr>
+                <w:rStyle w:val="Hyperlink"/>
+                <w:rFonts w:ascii="Times New Roman" w:hAnsi="Times New Roman"/>
+                <w:noProof/>
+              </w:rPr>
+              <w:t>XI.</w:t>
+            </w:r>
+            <w:r>
+              <w:rPr>
+                <w:rFonts w:asciiTheme="minorHAnsi" w:hAnsiTheme="minorHAnsi" w:cstheme="minorBidi"/>
+                <w:noProof/>
+                <w:lang w:eastAsia="en-GB"/>
+              </w:rPr>
+              <w:tab/>
+            </w:r>
+            <w:r>
+              <w:rPr>
+                <w:rStyle w:val="Hyperlink"/>
+                <w:noProof/>
+              </w:rPr>
+              <w:t>Appendix</w:t>
+            </w:r>
+            <w:r>
+              <w:rPr>
+                <w:noProof/>
+                <w:webHidden/>
+              </w:rPr>
+              <w:tab/>
+            </w:r>
+            <w:r>
+              <w:rPr>
+                <w:noProof/>
+                <w:webHidden/>
+              </w:rPr>
+              <w:fldChar w:fldCharType="begin"/>
+            </w:r>
+            <w:r>
+              <w:rPr>
+                <w:noProof/>
+                <w:webHidden/>
+              </w:rPr>
+              <w:instrText xml:space="preserve"> PAGEREF _Toc472871785 \h </w:instrText>
+            </w:r>
+            <w:r>
+              <w:rPr>
+                <w:noProof/>
+                <w:webHidden/>
+              </w:rPr>
+            </w:r>
+            <w:r>
+              <w:rPr>
+                <w:noProof/>
+                <w:webHidden/>
+              </w:rPr>
+              <w:fldChar w:fldCharType="separate"/>
+            </w:r>
+            <w:r>
+              <w:rPr>
+                <w:noProof/>
+                <w:webHidden/>
+              </w:rPr>
+              <w:t>7</w:t>
+            </w:r>
+            <w:r>
+              <w:rPr>
+                <w:noProof/>
+                <w:webHidden/>
+              </w:rPr>
+              <w:fldChar w:fldCharType="end"/>
+            </w:r>
+          </w:hyperlink>
+        </w:p>
+        <w:p>
+          <w:pPr>
+            <w:pStyle w:val="TOC2"/>
+            <w:tabs>
+              <w:tab w:val="left" w:pos="660"/>
+              <w:tab w:val="right" w:leader="dot" w:pos="8497"/>
+            </w:tabs>
+            <w:rPr>
+              <w:rFonts w:asciiTheme="minorHAnsi" w:hAnsiTheme="minorHAnsi" w:cstheme="minorBidi"/>
+              <w:noProof/>
+              <w:lang w:eastAsia="en-GB"/>
+            </w:rPr>
+          </w:pPr>
+          <w:hyperlink w:anchor="_Toc472871786" w:history="1">
+            <w:r>
+              <w:rPr>
+                <w:rStyle w:val="Hyperlink"/>
+                <w:rFonts w:ascii="Times New Roman" w:hAnsi="Times New Roman"/>
+                <w:noProof/>
+              </w:rPr>
+              <w:t>A.</w:t>
+            </w:r>
+            <w:r>
+              <w:rPr>
+                <w:rFonts w:asciiTheme="minorHAnsi" w:hAnsiTheme="minorHAnsi" w:cstheme="minorBidi"/>
+                <w:noProof/>
+                <w:lang w:eastAsia="en-GB"/>
+              </w:rPr>
+              <w:tab/>
+            </w:r>
+            <w:r>
+              <w:rPr>
+                <w:rStyle w:val="Hyperlink"/>
+                <w:noProof/>
+              </w:rPr>
+              <w:t>Table of Figures</w:t>
+            </w:r>
+            <w:r>
+              <w:rPr>
+                <w:noProof/>
+                <w:webHidden/>
+              </w:rPr>
+              <w:tab/>
+            </w:r>
+            <w:r>
+              <w:rPr>
+                <w:noProof/>
+                <w:webHidden/>
+              </w:rPr>
+              <w:fldChar w:fldCharType="begin"/>
+            </w:r>
+            <w:r>
+              <w:rPr>
+                <w:noProof/>
+                <w:webHidden/>
+              </w:rPr>
+              <w:instrText xml:space="preserve"> PAGEREF _Toc472871786 \h </w:instrText>
+            </w:r>
+            <w:r>
+              <w:rPr>
+                <w:noProof/>
+                <w:webHidden/>
+              </w:rPr>
+            </w:r>
+            <w:r>
+              <w:rPr>
+                <w:noProof/>
+                <w:webHidden/>
+              </w:rPr>
+              <w:fldChar w:fldCharType="separate"/>
+            </w:r>
+            <w:r>
+              <w:rPr>
+                <w:noProof/>
+                <w:webHidden/>
+              </w:rPr>
+              <w:t>7</w:t>
+            </w:r>
+            <w:r>
+              <w:rPr>
+                <w:noProof/>
+                <w:webHidden/>
+              </w:rPr>
+              <w:fldChar w:fldCharType="end"/>
+            </w:r>
+          </w:hyperlink>
+        </w:p>
+        <w:p>
+          <w:pPr>
+            <w:pStyle w:val="TOC2"/>
+            <w:tabs>
+              <w:tab w:val="left" w:pos="660"/>
+              <w:tab w:val="right" w:leader="dot" w:pos="8497"/>
+            </w:tabs>
+            <w:rPr>
+              <w:rFonts w:asciiTheme="minorHAnsi" w:hAnsiTheme="minorHAnsi" w:cstheme="minorBidi"/>
+              <w:noProof/>
+              <w:lang w:eastAsia="en-GB"/>
+            </w:rPr>
+          </w:pPr>
+          <w:hyperlink w:anchor="_Toc472871787" w:history="1">
+            <w:r>
+              <w:rPr>
+                <w:rStyle w:val="Hyperlink"/>
+                <w:rFonts w:ascii="Times New Roman" w:hAnsi="Times New Roman"/>
+                <w:noProof/>
+              </w:rPr>
+              <w:t>B.</w:t>
+            </w:r>
+            <w:r>
+              <w:rPr>
+                <w:rFonts w:asciiTheme="minorHAnsi" w:hAnsiTheme="minorHAnsi" w:cstheme="minorBidi"/>
+                <w:noProof/>
+                <w:lang w:eastAsia="en-GB"/>
+              </w:rPr>
+              <w:tab/>
+            </w:r>
+            <w:r>
+              <w:rPr>
+                <w:rStyle w:val="Hyperlink"/>
+                <w:noProof/>
+              </w:rPr>
               <w:t>Gantt Chart</w:t>
             </w:r>
             <w:r>
@@ -1911,7 +3344,7 @@
                 <w:noProof/>
                 <w:webHidden/>
               </w:rPr>
-              <w:instrText xml:space="preserve"> PAGEREF _Toc472808931 \h </w:instrText>
+              <w:instrText xml:space="preserve"> PAGEREF _Toc472871787 \h </w:instrText>
             </w:r>
             <w:r>
               <w:rPr>
@@ -1931,7 +3364,7 @@
                 <w:noProof/>
                 <w:webHidden/>
               </w:rPr>
-              <w:t>7</w:t>
+              <w:t>8</w:t>
             </w:r>
             <w:r>
               <w:rPr>
@@ -1948,6 +3381,7 @@
               <w:rFonts w:eastAsiaTheme="minorEastAsia"/>
               <w:szCs w:val="22"/>
             </w:rPr>
+            <w:lastRenderedPageBreak/>
             <w:fldChar w:fldCharType="end"/>
           </w:r>
         </w:p>
@@ -1956,16 +3390,16 @@
     <w:bookmarkStart w:id="0" w:name="_Toc443046066" w:displacedByCustomXml="prev"/>
     <w:p>
       <w:pPr>
+        <w:jc w:val="left"/>
         <w:rPr>
           <w:rFonts w:eastAsia="MS Mincho"/>
+          <w:smallCaps/>
           <w:noProof/>
-          <w:highlight w:val="lightGray"/>
         </w:rPr>
       </w:pPr>
-      <w:r>
-        <w:rPr>
-          <w:highlight w:val="lightGray"/>
-        </w:rPr>
+      <w:bookmarkStart w:id="1" w:name="_Toc445761004"/>
+      <w:bookmarkStart w:id="2" w:name="_Toc472871757"/>
+      <w:r>
         <w:br w:type="page"/>
       </w:r>
     </w:p>
@@ -1973,8 +3407,6 @@
       <w:pPr>
         <w:pStyle w:val="Heading1"/>
       </w:pPr>
-      <w:bookmarkStart w:id="1" w:name="_Toc445761004"/>
-      <w:bookmarkStart w:id="2" w:name="_Toc472808918"/>
       <w:r>
         <w:lastRenderedPageBreak/>
         <w:t>Introduction</w:t>
@@ -2000,12 +3432,44 @@
       <w:pPr>
         <w:pStyle w:val="ListParagraph"/>
         <w:numPr>
-          <w:ilvl w:val="0"/>
+          <w:ilvl w:val="1"/>
           <w:numId w:val="32"/>
         </w:numPr>
       </w:pPr>
       <w:r>
-        <w:t>Project aim</w:t>
+        <w:t>Lots of traffic speeding (ref the freedom of info report)</w:t>
+      </w:r>
+    </w:p>
+    <w:p>
+      <w:pPr>
+        <w:pStyle w:val="ListParagraph"/>
+        <w:numPr>
+          <w:ilvl w:val="1"/>
+          <w:numId w:val="32"/>
+        </w:numPr>
+      </w:pPr>
+      <w:r>
+        <w:t>Find some info on lethality of speeding</w:t>
+      </w:r>
+    </w:p>
+    <w:p>
+      <w:pPr>
+        <w:pStyle w:val="ListParagraph"/>
+        <w:numPr>
+          <w:ilvl w:val="1"/>
+          <w:numId w:val="32"/>
+        </w:numPr>
+      </w:pPr>
+      <w:r>
+        <w:t xml:space="preserve">Estimate on </w:t>
+      </w:r>
+      <w:proofErr w:type="spellStart"/>
+      <w:r>
+        <w:t>non motorway</w:t>
+      </w:r>
+      <w:proofErr w:type="spellEnd"/>
+      <w:r>
+        <w:t xml:space="preserve"> speeding?</w:t>
       </w:r>
     </w:p>
     <w:p>
@@ -2017,6 +3481,18 @@
         </w:numPr>
       </w:pPr>
       <w:r>
+        <w:t>Project aim</w:t>
+      </w:r>
+    </w:p>
+    <w:p>
+      <w:pPr>
+        <w:pStyle w:val="ListParagraph"/>
+        <w:numPr>
+          <w:ilvl w:val="0"/>
+          <w:numId w:val="32"/>
+        </w:numPr>
+      </w:pPr>
+      <w:r>
         <w:t>Accenture delivery method?</w:t>
       </w:r>
     </w:p>
@@ -2025,7 +3501,7 @@
       <w:pPr>
         <w:pStyle w:val="Heading1"/>
       </w:pPr>
-      <w:bookmarkStart w:id="3" w:name="_Toc472808919"/>
+      <w:bookmarkStart w:id="3" w:name="_Toc472871758"/>
       <w:r>
         <w:t>Project Specification</w:t>
       </w:r>
@@ -2047,7 +3523,7 @@
           <w:lang w:eastAsia="en-GB"/>
         </w:rPr>
       </w:pPr>
-      <w:bookmarkStart w:id="4" w:name="_Toc472808920"/>
+      <w:bookmarkStart w:id="4" w:name="_Toc472871759"/>
       <w:r>
         <w:t>Project</w:t>
       </w:r>
@@ -2067,7 +3543,6 @@
         <w:rPr>
           <w:rFonts w:cs="Segoe UI"/>
           <w:color w:val="333333"/>
-          <w:sz w:val="24"/>
           <w:szCs w:val="24"/>
         </w:rPr>
       </w:pPr>
@@ -2125,7 +3600,7 @@
       <w:pPr>
         <w:pStyle w:val="Heading2"/>
       </w:pPr>
-      <w:bookmarkStart w:id="5" w:name="_Toc472808921"/>
+      <w:bookmarkStart w:id="5" w:name="_Toc472871760"/>
       <w:r>
         <w:t xml:space="preserve">Advanced </w:t>
       </w:r>
@@ -2219,8 +3694,35 @@
       </w:r>
     </w:p>
     <w:p>
-      <w:r>
-        <w:t>After discussions with Dr. Stott, the following clarifications were made:</w:t>
+      <w:pPr>
+        <w:pStyle w:val="Heading2"/>
+        <w:rPr>
+          <w:rFonts w:cs="Segoe UI"/>
+          <w:color w:val="333333"/>
+        </w:rPr>
+      </w:pPr>
+      <w:bookmarkStart w:id="6" w:name="_Toc472871761"/>
+      <w:r>
+        <w:rPr>
+          <w:rFonts w:cs="Segoe UI"/>
+          <w:color w:val="333333"/>
+        </w:rPr>
+        <w:t>Clarifications</w:t>
+      </w:r>
+      <w:bookmarkEnd w:id="6"/>
+    </w:p>
+    <w:p/>
+    <w:p>
+      <w:r>
+        <w:t xml:space="preserve">After discussions with </w:t>
+      </w:r>
+      <w:proofErr w:type="spellStart"/>
+      <w:r>
+        <w:t>Dr.</w:t>
+      </w:r>
+      <w:proofErr w:type="spellEnd"/>
+      <w:r>
+        <w:t xml:space="preserve"> Stott, the following clarifications were made:</w:t>
       </w:r>
     </w:p>
     <w:p>
@@ -2280,7 +3782,16 @@
         <w:t>)</w:t>
       </w:r>
       <w:r>
-        <w:t>, flexibility (camera can be any USB webcam or RPi’s official cameras), and support (development work on the RPi is extensive and there are ample tutorials/information online)</w:t>
+        <w:t xml:space="preserve">, flexibility (camera can be any USB webcam or </w:t>
+      </w:r>
+      <w:proofErr w:type="spellStart"/>
+      <w:r>
+        <w:lastRenderedPageBreak/>
+        <w:t>RPi’s</w:t>
+      </w:r>
+      <w:proofErr w:type="spellEnd"/>
+      <w:r>
+        <w:t xml:space="preserve"> official cameras), and support (development work on the RPi is extensive and there are ample tutorials/information online)</w:t>
       </w:r>
       <w:r>
         <w:t>.</w:t>
@@ -2326,6 +3837,24 @@
       <w:pPr>
         <w:pStyle w:val="ListParagraph"/>
         <w:numPr>
+          <w:ilvl w:val="1"/>
+          <w:numId w:val="31"/>
+        </w:numPr>
+        <w:rPr>
+          <w:color w:val="FF0000"/>
+        </w:rPr>
+      </w:pPr>
+      <w:r>
+        <w:rPr>
+          <w:color w:val="FF0000"/>
+        </w:rPr>
+        <w:t>https://developers.google.com/maps/documentation/roads/speed-limits</w:t>
+      </w:r>
+    </w:p>
+    <w:p>
+      <w:pPr>
+        <w:pStyle w:val="ListParagraph"/>
+        <w:numPr>
           <w:ilvl w:val="0"/>
           <w:numId w:val="31"/>
         </w:numPr>
@@ -2334,16 +3863,101 @@
         <w:t>A hacker or rogue peer should not be able to extract license plates from the system remotely.</w:t>
       </w:r>
     </w:p>
+    <w:p>
+      <w:pPr>
+        <w:pStyle w:val="ListParagraph"/>
+        <w:numPr>
+          <w:ilvl w:val="0"/>
+          <w:numId w:val="31"/>
+        </w:numPr>
+      </w:pPr>
+      <w:r>
+        <w:t>There should be a whitelist of emergency vehicles if possible in the case of there being an emergency vehicle over the speed limit.</w:t>
+      </w:r>
+    </w:p>
+    <w:p>
+      <w:pPr>
+        <w:pStyle w:val="ListParagraph"/>
+        <w:numPr>
+          <w:ilvl w:val="0"/>
+          <w:numId w:val="31"/>
+        </w:numPr>
+      </w:pPr>
+      <w:r>
+        <w:t>The final package should be a software package uploaded onto GitHub, with clear instructions on how to compile and run the program with examples. As this project involves testing on hardware as well, a list of recommended hardware should also be provided (after successful testing), so the project can be easily replicated in the future.</w:t>
+      </w:r>
+    </w:p>
     <w:p/>
     <w:p>
       <w:pPr>
         <w:pStyle w:val="Heading1"/>
       </w:pPr>
-      <w:bookmarkStart w:id="6" w:name="_Toc472808922"/>
+      <w:bookmarkStart w:id="7" w:name="_Toc472871762"/>
+      <w:r>
+        <w:t>Related Work</w:t>
+      </w:r>
+      <w:bookmarkEnd w:id="7"/>
+    </w:p>
+    <w:p/>
+    <w:p>
+      <w:r>
+        <w:t>Research into already existing products was done on the three main goals of the project, to judge the market feasibility of the project.</w:t>
+      </w:r>
+    </w:p>
+    <w:p/>
+    <w:p>
+      <w:pPr>
+        <w:pStyle w:val="Heading2"/>
+      </w:pPr>
+      <w:bookmarkStart w:id="8" w:name="_Toc472871763"/>
+      <w:r>
+        <w:t>License plate recognition</w:t>
+      </w:r>
+      <w:bookmarkEnd w:id="8"/>
+    </w:p>
+    <w:p/>
+    <w:p/>
+    <w:p>
+      <w:pPr>
+        <w:pStyle w:val="Heading2"/>
+      </w:pPr>
+      <w:bookmarkStart w:id="9" w:name="_Toc472871764"/>
+      <w:r>
+        <w:t>Peer to peer network</w:t>
+      </w:r>
+      <w:bookmarkEnd w:id="9"/>
+    </w:p>
+    <w:p/>
+    <w:p/>
+    <w:p>
+      <w:pPr>
+        <w:pStyle w:val="Heading2"/>
+      </w:pPr>
+      <w:bookmarkStart w:id="10" w:name="_Toc472871765"/>
+      <w:r>
+        <w:t>Photo evidence publication</w:t>
+      </w:r>
+      <w:bookmarkEnd w:id="10"/>
+    </w:p>
+    <w:p/>
+    <w:p/>
+    <w:p/>
+    <w:p>
+      <w:r>
+        <w:t>Add justification on what to prioritise in the project, (network), and make sure this is the novel bit.</w:t>
+      </w:r>
+    </w:p>
+    <w:p/>
+    <w:p/>
+    <w:p>
+      <w:pPr>
+        <w:pStyle w:val="Heading1"/>
+      </w:pPr>
+      <w:bookmarkStart w:id="11" w:name="_Toc472871766"/>
       <w:r>
         <w:t>Estimation</w:t>
       </w:r>
-      <w:bookmarkEnd w:id="6"/>
+      <w:bookmarkEnd w:id="11"/>
     </w:p>
     <w:p/>
     <w:p>
@@ -2363,41 +3977,62 @@
         <w:t xml:space="preserve"> This plan will be used to track </w:t>
       </w:r>
       <w:r>
-        <w:t xml:space="preserve">progress throughout the </w:t>
+        <w:t>progress throughout the project.</w:t>
+      </w:r>
+      <w:r>
+        <w:t xml:space="preserve"> However, given the open-ended nature of t</w:t>
+      </w:r>
+      <w:r>
+        <w:t>his design and build project</w:t>
+      </w:r>
+      <w:r>
+        <w:t xml:space="preserve"> beyond the defined project goals</w:t>
+      </w:r>
+      <w:r>
+        <w:t xml:space="preserve">, there is a lot of design, build, and testing to be done. Hence, the estimates for design, build, and testing will inevitably overlap by a fair </w:t>
       </w:r>
       <w:r>
         <w:lastRenderedPageBreak/>
-        <w:t>project.</w:t>
-      </w:r>
-      <w:r>
-        <w:t xml:space="preserve"> However, given the open-ended nature of t</w:t>
-      </w:r>
-      <w:r>
-        <w:t xml:space="preserve">his </w:t>
-      </w:r>
-      <w:r>
-        <w:t>design and build project</w:t>
-      </w:r>
-      <w:r>
-        <w:t xml:space="preserve"> </w:t>
-      </w:r>
-      <w:r>
-        <w:t>beyond the defined project goals</w:t>
-      </w:r>
-      <w:r>
-        <w:t>, there is a lot of design, build, and testing to be done. Hence, the estimates for design, build, and testing will inevitably overlap by a fair margin</w:t>
+        <w:t>margin</w:t>
       </w:r>
       <w:r>
         <w:t>, thereby inflating the number of days to complete the project</w:t>
       </w:r>
       <w:r>
-        <w:t>.</w:t>
-      </w:r>
-      <w:r>
-        <w:t xml:space="preserve"> </w:t>
-      </w:r>
-      <w:r>
-        <w:t xml:space="preserve">The following table shows an estimate for each stage of project delivery, in </w:t>
+        <w:t xml:space="preserve">. </w:t>
+      </w:r>
+      <w:r>
+        <w:t xml:space="preserve">The following table </w:t>
+      </w:r>
+      <w:r>
+        <w:t>(</w:t>
+      </w:r>
+      <w:r>
+        <w:fldChar w:fldCharType="begin"/>
+      </w:r>
+      <w:r>
+        <w:instrText xml:space="preserve"> REF _Ref472872189 \h </w:instrText>
+      </w:r>
+      <w:r>
+        <w:fldChar w:fldCharType="separate"/>
+      </w:r>
+      <w:r>
+        <w:t xml:space="preserve">Table </w:t>
+      </w:r>
+      <w:r>
+        <w:rPr>
+          <w:noProof/>
+        </w:rPr>
+        <w:t>1</w:t>
+      </w:r>
+      <w:r>
+        <w:fldChar w:fldCharType="end"/>
+      </w:r>
+      <w:r>
+        <w:t xml:space="preserve">) </w:t>
+      </w:r>
+      <w:r>
+        <w:t xml:space="preserve">shows an estimate for each stage of project delivery, in </w:t>
       </w:r>
       <w:r>
         <w:t xml:space="preserve">days. A </w:t>
@@ -2428,6 +4063,28 @@
       </w:r>
     </w:p>
     <w:p/>
+    <w:p>
+      <w:pPr>
+        <w:pStyle w:val="Caption"/>
+        <w:keepNext/>
+      </w:pPr>
+      <w:bookmarkStart w:id="12" w:name="_Ref472872189"/>
+      <w:r>
+        <w:t xml:space="preserve">Table </w:t>
+      </w:r>
+      <w:fldSimple w:instr=" SEQ Table \* ARABIC ">
+        <w:r>
+          <w:rPr>
+            <w:noProof/>
+          </w:rPr>
+          <w:t>1</w:t>
+        </w:r>
+      </w:fldSimple>
+      <w:bookmarkEnd w:id="12"/>
+      <w:r>
+        <w:t>: Estimation of time needed for each task in the project</w:t>
+      </w:r>
+    </w:p>
     <w:tbl>
       <w:tblPr>
         <w:tblStyle w:val="GridTable4-Accent3"/>
@@ -2715,10 +4372,7 @@
               <w:cnfStyle w:val="000000000000" w:firstRow="0" w:lastRow="0" w:firstColumn="0" w:lastColumn="0" w:oddVBand="0" w:evenVBand="0" w:oddHBand="0" w:evenHBand="0" w:firstRowFirstColumn="0" w:firstRowLastColumn="0" w:lastRowFirstColumn="0" w:lastRowLastColumn="0"/>
             </w:pPr>
             <w:r>
-              <w:t>0.</w:t>
-            </w:r>
-            <w:r>
-              <w:t>5</w:t>
+              <w:t>0.5</w:t>
             </w:r>
           </w:p>
         </w:tc>
@@ -3050,10 +4704,7 @@
           </w:tcPr>
           <w:p>
             <w:r>
-              <w:t xml:space="preserve">Testing </w:t>
-            </w:r>
-            <w:r>
-              <w:t>of license plate recognition</w:t>
+              <w:t>Testing of license plate recognition</w:t>
             </w:r>
           </w:p>
         </w:tc>
@@ -3672,48 +5323,70 @@
       <w:pPr>
         <w:pStyle w:val="Caption"/>
       </w:pPr>
-      <w:bookmarkStart w:id="7" w:name="_Toc472805942"/>
-      <w:bookmarkStart w:id="8" w:name="_Ref472807831"/>
+      <w:bookmarkStart w:id="13" w:name="_Ref472807831"/>
+      <w:bookmarkStart w:id="14" w:name="_Toc472805942"/>
       <w:r>
         <w:t xml:space="preserve">Figure </w:t>
       </w:r>
-      <w:r>
-        <w:fldChar w:fldCharType="begin"/>
-      </w:r>
-      <w:r>
-        <w:instrText xml:space="preserve"> SEQ Figure \* ARABIC </w:instrText>
-      </w:r>
-      <w:r>
-        <w:fldChar w:fldCharType="separate"/>
-      </w:r>
-      <w:r>
-        <w:rPr>
-          <w:noProof/>
-        </w:rPr>
-        <w:t>1</w:t>
-      </w:r>
-      <w:r>
-        <w:fldChar w:fldCharType="end"/>
-      </w:r>
-      <w:bookmarkEnd w:id="8"/>
+      <w:fldSimple w:instr=" SEQ Figure \* ARABIC ">
+        <w:r>
+          <w:rPr>
+            <w:noProof/>
+          </w:rPr>
+          <w:t>1</w:t>
+        </w:r>
+      </w:fldSimple>
+      <w:bookmarkEnd w:id="13"/>
       <w:r>
         <w:t>: GitHub project tracker</w:t>
       </w:r>
-      <w:bookmarkEnd w:id="7"/>
+      <w:bookmarkEnd w:id="14"/>
     </w:p>
     <w:p/>
     <w:p>
       <w:pPr>
         <w:pStyle w:val="Heading1"/>
       </w:pPr>
-      <w:bookmarkStart w:id="9" w:name="_Toc472808923"/>
-      <w:r>
-        <w:t>Requirements</w:t>
-      </w:r>
-      <w:bookmarkEnd w:id="9"/>
-      <w:r>
-        <w:t xml:space="preserve"> </w:t>
-      </w:r>
+      <w:bookmarkStart w:id="15" w:name="_Toc472871767"/>
+      <w:r>
+        <w:t>Background Reading and Literature Review</w:t>
+      </w:r>
+      <w:bookmarkEnd w:id="15"/>
+    </w:p>
+    <w:p/>
+    <w:p>
+      <w:pPr>
+        <w:pStyle w:val="Heading2"/>
+      </w:pPr>
+      <w:bookmarkStart w:id="16" w:name="_Toc472871768"/>
+      <w:r>
+        <w:t>License plate recognition</w:t>
+      </w:r>
+      <w:bookmarkEnd w:id="16"/>
+    </w:p>
+    <w:p/>
+    <w:p/>
+    <w:p>
+      <w:pPr>
+        <w:pStyle w:val="Heading2"/>
+      </w:pPr>
+      <w:bookmarkStart w:id="17" w:name="_Toc472871769"/>
+      <w:r>
+        <w:t>Peer to peer network</w:t>
+      </w:r>
+      <w:bookmarkEnd w:id="17"/>
+    </w:p>
+    <w:p/>
+    <w:p/>
+    <w:p>
+      <w:pPr>
+        <w:pStyle w:val="Heading2"/>
+      </w:pPr>
+      <w:bookmarkStart w:id="18" w:name="_Toc472871770"/>
+      <w:r>
+        <w:t>Photo evidence publication</w:t>
+      </w:r>
+      <w:bookmarkEnd w:id="18"/>
     </w:p>
     <w:p/>
     <w:p/>
@@ -3723,28 +5396,161 @@
       <w:pPr>
         <w:pStyle w:val="Heading1"/>
       </w:pPr>
-      <w:bookmarkStart w:id="10" w:name="_Toc472808924"/>
+      <w:bookmarkStart w:id="19" w:name="_Toc472871771"/>
       <w:r>
         <w:t>Design</w:t>
       </w:r>
-      <w:bookmarkEnd w:id="10"/>
+      <w:bookmarkEnd w:id="19"/>
+    </w:p>
+    <w:p/>
+    <w:p>
+      <w:pPr>
+        <w:pStyle w:val="Heading2"/>
+      </w:pPr>
+      <w:bookmarkStart w:id="20" w:name="_Toc472871772"/>
+      <w:r>
+        <w:t>License plate recognition</w:t>
+      </w:r>
+      <w:bookmarkEnd w:id="20"/>
+    </w:p>
+    <w:p/>
+    <w:p/>
+    <w:p>
+      <w:pPr>
+        <w:pStyle w:val="Heading2"/>
+      </w:pPr>
+      <w:bookmarkStart w:id="21" w:name="_Toc472871773"/>
+      <w:r>
+        <w:t>Peer to peer network</w:t>
+      </w:r>
+      <w:bookmarkEnd w:id="21"/>
+    </w:p>
+    <w:p/>
+    <w:p/>
+    <w:p>
+      <w:pPr>
+        <w:pStyle w:val="Heading2"/>
+      </w:pPr>
+      <w:bookmarkStart w:id="22" w:name="_Toc472871774"/>
+      <w:r>
+        <w:t>Photo evidence publication</w:t>
+      </w:r>
+      <w:bookmarkEnd w:id="22"/>
     </w:p>
     <w:p/>
     <w:p/>
     <w:p/>
     <w:p>
-      <w:bookmarkStart w:id="11" w:name="_GoBack"/>
-      <w:bookmarkEnd w:id="11"/>
+      <w:pPr>
+        <w:pStyle w:val="Heading1"/>
+      </w:pPr>
+      <w:bookmarkStart w:id="23" w:name="_Toc472871775"/>
+      <w:r>
+        <w:lastRenderedPageBreak/>
+        <w:t>Build</w:t>
+      </w:r>
+      <w:bookmarkEnd w:id="23"/>
+    </w:p>
+    <w:p/>
+    <w:p>
+      <w:pPr>
+        <w:pStyle w:val="Heading2"/>
+      </w:pPr>
+      <w:bookmarkStart w:id="24" w:name="_Toc472871776"/>
+      <w:r>
+        <w:t>License plate recognition</w:t>
+      </w:r>
+      <w:bookmarkEnd w:id="24"/>
+    </w:p>
+    <w:p/>
+    <w:p/>
+    <w:p>
+      <w:pPr>
+        <w:pStyle w:val="Heading2"/>
+      </w:pPr>
+      <w:bookmarkStart w:id="25" w:name="_Toc472871777"/>
+      <w:r>
+        <w:t>Peer to peer network</w:t>
+      </w:r>
+      <w:bookmarkEnd w:id="25"/>
+    </w:p>
+    <w:p/>
+    <w:p/>
+    <w:p>
+      <w:pPr>
+        <w:pStyle w:val="Heading2"/>
+      </w:pPr>
+      <w:bookmarkStart w:id="26" w:name="_Toc472871778"/>
+      <w:r>
+        <w:t>Photo evidence publication</w:t>
+      </w:r>
+      <w:bookmarkEnd w:id="26"/>
+    </w:p>
+    <w:p/>
+    <w:p/>
+    <w:p/>
+    <w:p>
+      <w:pPr>
+        <w:pStyle w:val="Heading1"/>
+      </w:pPr>
+      <w:bookmarkStart w:id="27" w:name="_Toc472871779"/>
+      <w:r>
+        <w:t>Testing</w:t>
+      </w:r>
+      <w:bookmarkEnd w:id="27"/>
     </w:p>
     <w:p>
+      <w:bookmarkStart w:id="28" w:name="_GoBack"/>
+      <w:bookmarkEnd w:id="28"/>
+    </w:p>
+    <w:p>
+      <w:pPr>
+        <w:pStyle w:val="Heading2"/>
+      </w:pPr>
+      <w:bookmarkStart w:id="29" w:name="_Toc472871780"/>
+      <w:r>
+        <w:t>License plate recognition</w:t>
+      </w:r>
+      <w:bookmarkEnd w:id="29"/>
+    </w:p>
+    <w:p/>
+    <w:p/>
+    <w:p>
+      <w:pPr>
+        <w:pStyle w:val="Heading2"/>
+      </w:pPr>
+      <w:bookmarkStart w:id="30" w:name="_Toc472871781"/>
+      <w:r>
+        <w:t>Peer to peer network</w:t>
+      </w:r>
+      <w:bookmarkEnd w:id="30"/>
+    </w:p>
+    <w:p/>
+    <w:p/>
+    <w:p>
+      <w:pPr>
+        <w:pStyle w:val="Heading2"/>
+      </w:pPr>
+      <w:bookmarkStart w:id="31" w:name="_Toc472871782"/>
+      <w:r>
+        <w:t>Photo evidence publication</w:t>
+      </w:r>
+      <w:bookmarkEnd w:id="31"/>
+    </w:p>
+    <w:p/>
+    <w:p/>
+    <w:p/>
+    <w:p>
       <w:pPr>
         <w:pStyle w:val="Heading1"/>
       </w:pPr>
-      <w:bookmarkStart w:id="12" w:name="_Toc472808925"/>
-      <w:r>
-        <w:t>Build</w:t>
-      </w:r>
-      <w:bookmarkEnd w:id="12"/>
+      <w:bookmarkStart w:id="32" w:name="_Toc472871783"/>
+      <w:r>
+        <w:t>Deployment and Maintainance</w:t>
+      </w:r>
+      <w:bookmarkStart w:id="33" w:name="OLE_LINK70"/>
+      <w:bookmarkStart w:id="34" w:name="OLE_LINK69"/>
+      <w:bookmarkEnd w:id="32"/>
     </w:p>
     <w:p/>
     <w:p/>
@@ -3754,47 +5560,17 @@
       <w:pPr>
         <w:pStyle w:val="Heading1"/>
       </w:pPr>
-      <w:bookmarkStart w:id="13" w:name="_Toc472808926"/>
-      <w:r>
-        <w:t>Testing</w:t>
-      </w:r>
-      <w:bookmarkEnd w:id="13"/>
-    </w:p>
-    <w:p/>
-    <w:p/>
-    <w:p/>
-    <w:p/>
-    <w:p>
-      <w:pPr>
-        <w:pStyle w:val="Heading1"/>
-      </w:pPr>
-      <w:bookmarkStart w:id="14" w:name="_Toc472808927"/>
-      <w:r>
-        <w:t>Deployment and Maintainance</w:t>
-      </w:r>
-      <w:bookmarkStart w:id="15" w:name="OLE_LINK70"/>
-      <w:bookmarkStart w:id="16" w:name="OLE_LINK69"/>
-      <w:bookmarkEnd w:id="14"/>
-    </w:p>
-    <w:p/>
-    <w:p/>
-    <w:p/>
-    <w:p/>
-    <w:p>
-      <w:pPr>
-        <w:pStyle w:val="Heading1"/>
-      </w:pPr>
-      <w:bookmarkStart w:id="17" w:name="_Toc472808928"/>
+      <w:bookmarkStart w:id="35" w:name="_Toc472871784"/>
       <w:r>
         <w:t>Reference</w:t>
       </w:r>
-      <w:bookmarkStart w:id="18" w:name="_Toc445761034"/>
-      <w:bookmarkEnd w:id="15"/>
-      <w:bookmarkEnd w:id="16"/>
+      <w:bookmarkStart w:id="36" w:name="_Toc445761034"/>
+      <w:bookmarkEnd w:id="33"/>
+      <w:bookmarkEnd w:id="34"/>
       <w:r>
         <w:t>s</w:t>
       </w:r>
-      <w:bookmarkEnd w:id="17"/>
+      <w:bookmarkEnd w:id="35"/>
     </w:p>
     <w:p/>
     <w:p>
@@ -3852,12 +5628,12 @@
       <w:pPr>
         <w:pStyle w:val="Heading1"/>
       </w:pPr>
-      <w:bookmarkStart w:id="19" w:name="_Toc472808929"/>
+      <w:bookmarkStart w:id="37" w:name="_Toc472871785"/>
       <w:r>
         <w:t>Appendix</w:t>
       </w:r>
-      <w:bookmarkEnd w:id="18"/>
-      <w:bookmarkEnd w:id="19"/>
+      <w:bookmarkEnd w:id="36"/>
+      <w:bookmarkEnd w:id="37"/>
     </w:p>
     <w:p/>
     <w:p>
@@ -3868,11 +5644,12 @@
           <w:numId w:val="17"/>
         </w:numPr>
       </w:pPr>
-      <w:bookmarkStart w:id="20" w:name="_Toc472808930"/>
-      <w:r>
+      <w:bookmarkStart w:id="38" w:name="_Toc472871786"/>
+      <w:r>
+        <w:lastRenderedPageBreak/>
         <w:t>Table of Figures</w:t>
       </w:r>
-      <w:bookmarkEnd w:id="20"/>
+      <w:bookmarkEnd w:id="38"/>
     </w:p>
     <w:p>
       <w:pPr>
@@ -3978,14 +5755,14 @@
       <w:pPr>
         <w:pStyle w:val="Heading2"/>
       </w:pPr>
-      <w:bookmarkStart w:id="21" w:name="_Ref472808895"/>
-      <w:bookmarkStart w:id="22" w:name="_Toc472808931"/>
+      <w:bookmarkStart w:id="39" w:name="_Ref472808895"/>
+      <w:bookmarkStart w:id="40" w:name="_Toc472871787"/>
       <w:r>
         <w:lastRenderedPageBreak/>
         <w:t>Gantt Chart</w:t>
       </w:r>
-      <w:bookmarkEnd w:id="21"/>
-      <w:bookmarkEnd w:id="22"/>
+      <w:bookmarkEnd w:id="39"/>
+      <w:bookmarkEnd w:id="40"/>
     </w:p>
     <w:p>
       <w:pPr>
@@ -3997,9 +5774,9 @@
           <w:lang w:eastAsia="en-GB"/>
         </w:rPr>
         <w:drawing>
-          <wp:inline distT="0" distB="0" distL="0" distR="0" wp14:anchorId="2241E8B8" wp14:editId="5C41D703">
-            <wp:extent cx="8522233" cy="3474841"/>
-            <wp:effectExtent l="8890" t="0" r="2540" b="2540"/>
+          <wp:inline distT="0" distB="0" distL="0" distR="0" wp14:anchorId="2241E8B8" wp14:editId="497E4E1A">
+            <wp:extent cx="7917336" cy="3228201"/>
+            <wp:effectExtent l="1587" t="0" r="0" b="0"/>
             <wp:docPr id="5" name="Picture 5" descr="http://mufff.in/i/d08f3a.png"/>
             <wp:cNvGraphicFramePr>
               <a:graphicFrameLocks xmlns:a="http://schemas.openxmlformats.org/drawingml/2006/main" noChangeAspect="1"/>
@@ -4029,7 +5806,7 @@
                   <pic:spPr bwMode="auto">
                     <a:xfrm rot="5400000">
                       <a:off x="0" y="0"/>
-                      <a:ext cx="8544385" cy="3483873"/>
+                      <a:ext cx="7944495" cy="3239275"/>
                     </a:xfrm>
                     <a:prstGeom prst="rect">
                       <a:avLst/>
@@ -4050,7 +5827,7 @@
       <w:footerReference w:type="default" r:id="rId12"/>
       <w:type w:val="continuous"/>
       <w:pgSz w:w="11909" w:h="16834" w:code="9"/>
-      <w:pgMar w:top="1440" w:right="1701" w:bottom="1440" w:left="1701" w:header="720" w:footer="720" w:gutter="0"/>
+      <w:pgMar w:top="1701" w:right="1701" w:bottom="1701" w:left="1701" w:header="720" w:footer="720" w:gutter="0"/>
       <w:cols w:space="720"/>
       <w:docGrid w:linePitch="360"/>
     </w:sectPr>
@@ -4114,7 +5891,7 @@
           <w:rPr>
             <w:noProof/>
           </w:rPr>
-          <w:t>7</w:t>
+          <w:t>10</w:t>
         </w:r>
         <w:r>
           <w:rPr>
@@ -4173,7 +5950,7 @@
         <w:rFonts w:ascii="Symbol" w:hAnsi="Symbol" w:hint="default"/>
       </w:rPr>
     </w:lvl>
-    <w:lvl w:ilvl="1" w:tplc="08090003" w:tentative="1">
+    <w:lvl w:ilvl="1" w:tplc="08090003">
       <w:start w:val="1"/>
       <w:numFmt w:val="bullet"/>
       <w:lvlText w:val="o"/>
@@ -5771,7 +7548,7 @@
         <w:ind w:left="720" w:hanging="360"/>
       </w:pPr>
     </w:lvl>
-    <w:lvl w:ilvl="1" w:tplc="08090019" w:tentative="1">
+    <w:lvl w:ilvl="1" w:tplc="08090019">
       <w:start w:val="1"/>
       <w:numFmt w:val="lowerLetter"/>
       <w:lvlText w:val="%2."/>
@@ -6483,6 +8260,7 @@
     <w:lsdException w:name="HTML Sample" w:semiHidden="1" w:unhideWhenUsed="1"/>
     <w:lsdException w:name="HTML Typewriter" w:semiHidden="1" w:unhideWhenUsed="1"/>
     <w:lsdException w:name="HTML Variable" w:semiHidden="1" w:unhideWhenUsed="1"/>
+    <w:lsdException w:name="Normal Table" w:semiHidden="1" w:unhideWhenUsed="1"/>
     <w:lsdException w:name="annotation subject" w:semiHidden="1" w:unhideWhenUsed="1"/>
     <w:lsdException w:name="No List" w:semiHidden="1" w:unhideWhenUsed="1"/>
     <w:lsdException w:name="Outline List 1" w:semiHidden="1" w:unhideWhenUsed="1"/>
@@ -6529,8 +8307,10 @@
     <w:lsdException w:name="Table Subtle 2" w:semiHidden="1" w:unhideWhenUsed="1"/>
     <w:lsdException w:name="Table Web 1" w:semiHidden="1" w:unhideWhenUsed="1"/>
     <w:lsdException w:name="Table Web 2" w:semiHidden="1" w:unhideWhenUsed="1"/>
+    <w:lsdException w:name="Table Web 3" w:semiHidden="1" w:unhideWhenUsed="1"/>
     <w:lsdException w:name="Balloon Text" w:semiHidden="1" w:unhideWhenUsed="1"/>
     <w:lsdException w:name="Table Grid" w:uiPriority="59"/>
+    <w:lsdException w:name="Table Theme" w:semiHidden="1" w:unhideWhenUsed="1"/>
     <w:lsdException w:name="Placeholder Text" w:semiHidden="1"/>
     <w:lsdException w:name="No Spacing" w:uiPriority="1" w:qFormat="1"/>
     <w:lsdException w:name="Light Shading" w:uiPriority="60"/>
@@ -6751,13 +8531,13 @@
   <w:style w:type="paragraph" w:default="1" w:styleId="Normal">
     <w:name w:val="Normal"/>
     <w:qFormat/>
-    <w:rsid w:val="00F43A20"/>
+    <w:rsid w:val="00C9389D"/>
     <w:pPr>
       <w:jc w:val="both"/>
     </w:pPr>
     <w:rPr>
       <w:rFonts w:ascii="Adobe Garamond Pro" w:hAnsi="Adobe Garamond Pro"/>
-      <w:sz w:val="22"/>
+      <w:sz w:val="24"/>
       <w:lang w:eastAsia="en-US"/>
     </w:rPr>
   </w:style>
@@ -6887,6 +8667,7 @@
   <w:style w:type="character" w:default="1" w:styleId="DefaultParagraphFont">
     <w:name w:val="Default Paragraph Font"/>
     <w:uiPriority w:val="1"/>
+    <w:semiHidden/>
     <w:unhideWhenUsed/>
   </w:style>
   <w:style w:type="table" w:default="1" w:styleId="TableNormal">
@@ -7592,10 +9373,11 @@
     <w:name w:val="caption"/>
     <w:basedOn w:val="Normal"/>
     <w:next w:val="Normal"/>
+    <w:autoRedefine/>
     <w:uiPriority w:val="35"/>
     <w:unhideWhenUsed/>
     <w:qFormat/>
-    <w:rsid w:val="006A4CD0"/>
+    <w:rsid w:val="002E63E8"/>
     <w:pPr>
       <w:spacing w:after="200"/>
     </w:pPr>
@@ -7603,7 +9385,7 @@
       <w:i/>
       <w:iCs/>
       <w:color w:val="44546A" w:themeColor="text2"/>
-      <w:sz w:val="18"/>
+      <w:sz w:val="20"/>
       <w:szCs w:val="18"/>
     </w:rPr>
   </w:style>
@@ -8384,7 +10166,7 @@
 </file>
 
 <file path=customXml/itemProps1.xml><?xml version="1.0" encoding="utf-8"?>
-<ds:datastoreItem xmlns:ds="http://schemas.openxmlformats.org/officeDocument/2006/customXml" ds:itemID="{0FF438E5-9C50-4A48-8144-CE63881DABB5}">
+<ds:datastoreItem xmlns:ds="http://schemas.openxmlformats.org/officeDocument/2006/customXml" ds:itemID="{5A3D8586-1E24-4FCC-A044-6B968C387AB5}">
   <ds:schemaRefs>
     <ds:schemaRef ds:uri="http://schemas.openxmlformats.org/officeDocument/2006/bibliography"/>
   </ds:schemaRefs>

</xml_diff>